<commit_message>
MFY auto commit at 14/11/2021 10:31:17
</commit_message>
<xml_diff>
--- a/Templete.docx
+++ b/Templete.docx
@@ -18,8 +18,6 @@
           <w:szCs w:val="44"/>
         </w:rPr>
       </w:pPr>
-      <w:bookmarkStart w:id="0" w:name="_GoBack"/>
-      <w:bookmarkEnd w:id="0"/>
     </w:p>
     <w:p>
       <w:pPr>
@@ -173,9 +171,8 @@
         <w:jc w:val="center"/>
         <w:rPr>
           <w:rFonts w:ascii="Times New Roman" w:hAnsi="Times New Roman" w:cs="Times New Roman"/>
-          <w:b/>
-          <w:sz w:val="44"/>
-          <w:szCs w:val="44"/>
+          <w:sz w:val="36"/>
+          <w:szCs w:val="36"/>
         </w:rPr>
       </w:pPr>
       <w:r>
@@ -205,7 +202,25 @@
           <w:sz w:val="36"/>
           <w:szCs w:val="36"/>
         </w:rPr>
-        <w:t>Muhammad Zeeshan Siddiqui</w:t>
+        <w:t xml:space="preserve">Muhammad </w:t>
+      </w:r>
+      <w:proofErr w:type="spellStart"/>
+      <w:r>
+        <w:rPr>
+          <w:rFonts w:ascii="Times New Roman" w:hAnsi="Times New Roman" w:cs="Times New Roman"/>
+          <w:sz w:val="36"/>
+          <w:szCs w:val="36"/>
+        </w:rPr>
+        <w:t>Zeeshan</w:t>
+      </w:r>
+      <w:proofErr w:type="spellEnd"/>
+      <w:r>
+        <w:rPr>
+          <w:rFonts w:ascii="Times New Roman" w:hAnsi="Times New Roman" w:cs="Times New Roman"/>
+          <w:sz w:val="36"/>
+          <w:szCs w:val="36"/>
+        </w:rPr>
+        <w:t xml:space="preserve"> Siddiqui</w:t>
       </w:r>
     </w:p>
     <w:p>
@@ -213,21 +228,1777 @@
         <w:tabs>
           <w:tab w:val="left" w:pos="4650"/>
         </w:tabs>
+        <w:jc w:val="center"/>
+        <w:rPr>
+          <w:rFonts w:ascii="Times New Roman" w:hAnsi="Times New Roman" w:cs="Times New Roman"/>
+          <w:sz w:val="36"/>
+          <w:szCs w:val="36"/>
+        </w:rPr>
+      </w:pPr>
+    </w:p>
+    <w:p>
+      <w:pPr>
+        <w:tabs>
+          <w:tab w:val="left" w:pos="4650"/>
+        </w:tabs>
+        <w:jc w:val="center"/>
+        <w:rPr>
+          <w:rFonts w:ascii="Times New Roman" w:hAnsi="Times New Roman" w:cs="Times New Roman"/>
+          <w:sz w:val="36"/>
+          <w:szCs w:val="36"/>
+        </w:rPr>
+      </w:pPr>
+    </w:p>
+    <w:p>
+      <w:pPr>
+        <w:tabs>
+          <w:tab w:val="left" w:pos="4650"/>
+        </w:tabs>
+        <w:jc w:val="center"/>
+        <w:rPr>
+          <w:rFonts w:ascii="Times New Roman" w:hAnsi="Times New Roman" w:cs="Times New Roman"/>
+          <w:sz w:val="36"/>
+          <w:szCs w:val="36"/>
+        </w:rPr>
+      </w:pPr>
+    </w:p>
+    <w:p>
+      <w:pPr>
+        <w:tabs>
+          <w:tab w:val="left" w:pos="4650"/>
+        </w:tabs>
+        <w:jc w:val="center"/>
+        <w:rPr>
+          <w:rFonts w:ascii="Times New Roman" w:hAnsi="Times New Roman" w:cs="Times New Roman"/>
+          <w:sz w:val="36"/>
+          <w:szCs w:val="36"/>
+        </w:rPr>
+      </w:pPr>
+    </w:p>
+    <w:p>
+      <w:pPr>
+        <w:tabs>
+          <w:tab w:val="left" w:pos="4650"/>
+        </w:tabs>
+        <w:jc w:val="center"/>
+        <w:rPr>
+          <w:rFonts w:ascii="Times New Roman" w:hAnsi="Times New Roman" w:cs="Times New Roman"/>
+          <w:sz w:val="36"/>
+          <w:szCs w:val="36"/>
+        </w:rPr>
+      </w:pPr>
+    </w:p>
+    <w:p>
+      <w:pPr>
+        <w:tabs>
+          <w:tab w:val="left" w:pos="4650"/>
+        </w:tabs>
+        <w:jc w:val="center"/>
+        <w:rPr>
+          <w:rFonts w:ascii="Times New Roman" w:hAnsi="Times New Roman" w:cs="Times New Roman"/>
+          <w:sz w:val="36"/>
+          <w:szCs w:val="36"/>
+        </w:rPr>
+      </w:pPr>
+    </w:p>
+    <w:p>
+      <w:pPr>
+        <w:tabs>
+          <w:tab w:val="left" w:pos="4650"/>
+        </w:tabs>
+        <w:jc w:val="center"/>
+        <w:rPr>
+          <w:rFonts w:ascii="Times New Roman" w:hAnsi="Times New Roman" w:cs="Times New Roman"/>
+          <w:b/>
+          <w:sz w:val="44"/>
+          <w:szCs w:val="44"/>
+        </w:rPr>
+      </w:pPr>
+    </w:p>
+    <w:p>
+      <w:pPr>
+        <w:tabs>
+          <w:tab w:val="left" w:pos="4650"/>
+        </w:tabs>
       </w:pPr>
     </w:p>
     <w:p/>
     <w:p/>
+    <w:p>
+      <w:pPr>
+        <w:rPr>
+          <w:b/>
+        </w:rPr>
+      </w:pPr>
+      <w:r>
+        <w:rPr>
+          <w:b/>
+        </w:rPr>
+        <w:t xml:space="preserve">Organic </w:t>
+      </w:r>
+    </w:p>
+    <w:p>
+      <w:pPr>
+        <w:ind w:firstLine="720"/>
+      </w:pPr>
+      <w:r>
+        <w:t>1295.31153377</w:t>
+      </w:r>
+    </w:p>
+    <w:p>
+      <w:pPr>
+        <w:ind w:firstLine="720"/>
+      </w:pPr>
+      <w:r>
+        <w:t>38.0752020868</w:t>
+      </w:r>
+      <w:bookmarkStart w:id="0" w:name="_GoBack"/>
+      <w:bookmarkEnd w:id="0"/>
+    </w:p>
+    <w:p>
+      <w:pPr>
+        <w:rPr>
+          <w:b/>
+        </w:rPr>
+      </w:pPr>
+      <w:r>
+        <w:rPr>
+          <w:b/>
+        </w:rPr>
+        <w:t xml:space="preserve">Semidetached </w:t>
+      </w:r>
+    </w:p>
+    <w:p>
+      <w:pPr>
+        <w:rPr>
+          <w:b/>
+        </w:rPr>
+      </w:pPr>
+      <w:r>
+        <w:rPr>
+          <w:b/>
+        </w:rPr>
+        <w:tab/>
+      </w:r>
+      <w:r>
+        <w:rPr>
+          <w:b/>
+        </w:rPr>
+        <w:t>2462.79603094</w:t>
+      </w:r>
+    </w:p>
+    <w:p>
+      <w:pPr>
+        <w:rPr>
+          <w:b/>
+        </w:rPr>
+      </w:pPr>
+      <w:r>
+        <w:rPr>
+          <w:b/>
+        </w:rPr>
+        <w:tab/>
+      </w:r>
+    </w:p>
+    <w:p>
+      <w:pPr>
+        <w:rPr>
+          <w:b/>
+        </w:rPr>
+      </w:pPr>
+      <w:r>
+        <w:rPr>
+          <w:b/>
+        </w:rPr>
+        <w:t xml:space="preserve">Embedded </w:t>
+      </w:r>
+    </w:p>
     <w:p/>
-    <w:p/>
-    <w:p>
-      <w:pPr>
-        <w:rPr>
-          <w:sz w:val="24"/>
-        </w:rPr>
-      </w:pPr>
+    <w:p>
+      <w:pPr>
+        <w:rPr>
+          <w:sz w:val="24"/>
+        </w:rPr>
+      </w:pPr>
+    </w:p>
+    <w:p>
+      <w:pPr>
+        <w:rPr>
+          <w:b/>
+          <w:sz w:val="24"/>
+        </w:rPr>
+      </w:pPr>
+    </w:p>
+    <w:p>
+      <w:pPr>
+        <w:rPr>
+          <w:b/>
+          <w:sz w:val="24"/>
+        </w:rPr>
+      </w:pPr>
+      <w:r>
+        <w:rPr>
+          <w:b/>
+          <w:sz w:val="24"/>
+        </w:rPr>
+        <w:t>FP = UFP * CAF</w:t>
+      </w:r>
+    </w:p>
+    <w:p>
+      <w:pPr>
+        <w:rPr>
+          <w:b/>
+          <w:sz w:val="24"/>
+        </w:rPr>
+      </w:pPr>
+      <w:r>
+        <w:rPr>
+          <w:b/>
+          <w:sz w:val="24"/>
+        </w:rPr>
+        <w:t>F = 14 * scale</w:t>
+      </w:r>
+    </w:p>
+    <w:p>
+      <w:pPr>
+        <w:rPr>
+          <w:b/>
+          <w:sz w:val="24"/>
+        </w:rPr>
+      </w:pPr>
+      <w:r>
+        <w:rPr>
+          <w:b/>
+          <w:sz w:val="24"/>
+        </w:rPr>
+        <w:t xml:space="preserve">CAF = 065 + (0.01 * F) </w:t>
+      </w:r>
+    </w:p>
+    <w:p>
+      <w:pPr>
+        <w:rPr>
+          <w:b/>
+          <w:sz w:val="24"/>
+        </w:rPr>
+      </w:pPr>
+      <w:r>
+        <w:rPr>
+          <w:b/>
+          <w:sz w:val="24"/>
+        </w:rPr>
+        <w:t>UFP</w:t>
+      </w:r>
+      <w:r>
+        <w:rPr>
+          <w:b/>
+          <w:sz w:val="24"/>
+        </w:rPr>
+        <w:t xml:space="preserve"> = </w:t>
+      </w:r>
+      <w:r>
+        <w:rPr>
+          <w:b/>
+          <w:sz w:val="24"/>
+        </w:rPr>
+        <w:t>()</w:t>
+      </w:r>
+    </w:p>
+    <w:p>
+      <w:pPr>
+        <w:rPr>
+          <w:b/>
+          <w:sz w:val="24"/>
+        </w:rPr>
+      </w:pPr>
+    </w:p>
+    <w:p>
+      <w:pPr>
+        <w:rPr>
+          <w:b/>
+          <w:sz w:val="24"/>
+        </w:rPr>
+      </w:pPr>
+      <w:r>
+        <w:rPr>
+          <w:sz w:val="24"/>
+        </w:rPr>
+        <w:t xml:space="preserve">Calculate the Functional Point when user input = 50, User output = 50, User </w:t>
+      </w:r>
+      <w:r>
+        <w:rPr>
+          <w:sz w:val="24"/>
+        </w:rPr>
+        <w:t>Inquires</w:t>
+      </w:r>
+      <w:r>
+        <w:rPr>
+          <w:sz w:val="24"/>
+        </w:rPr>
+        <w:t xml:space="preserve"> = 35, User file = 6, External </w:t>
+      </w:r>
+      <w:r>
+        <w:rPr>
+          <w:sz w:val="24"/>
+        </w:rPr>
+        <w:t>Interfaces</w:t>
+      </w:r>
+      <w:r>
+        <w:rPr>
+          <w:sz w:val="24"/>
+        </w:rPr>
+        <w:t xml:space="preserve">=4. Computer the FP all the complexity adjacent factor (CAF) and waiting factor are avg. (3) </w:t>
+      </w:r>
+    </w:p>
+    <w:p>
+      <w:pPr>
+        <w:rPr>
+          <w:sz w:val="24"/>
+        </w:rPr>
+      </w:pPr>
+      <w:r>
+        <w:rPr>
+          <w:noProof/>
+          <w:sz w:val="24"/>
+        </w:rPr>
+        <mc:AlternateContent>
+          <mc:Choice Requires="wps">
+            <w:drawing>
+              <wp:anchor distT="0" distB="0" distL="114300" distR="114300" simplePos="0" relativeHeight="251659264" behindDoc="0" locked="0" layoutInCell="1" allowOverlap="1">
+                <wp:simplePos x="0" y="0"/>
+                <wp:positionH relativeFrom="column">
+                  <wp:posOffset>2211572</wp:posOffset>
+                </wp:positionH>
+                <wp:positionV relativeFrom="paragraph">
+                  <wp:posOffset>298952</wp:posOffset>
+                </wp:positionV>
+                <wp:extent cx="4561368" cy="1254642"/>
+                <wp:effectExtent l="0" t="0" r="10795" b="22225"/>
+                <wp:wrapNone/>
+                <wp:docPr id="3" name="Rectangle 3"/>
+                <wp:cNvGraphicFramePr/>
+                <a:graphic xmlns:a="http://schemas.openxmlformats.org/drawingml/2006/main">
+                  <a:graphicData uri="http://schemas.microsoft.com/office/word/2010/wordprocessingShape">
+                    <wps:wsp>
+                      <wps:cNvSpPr/>
+                      <wps:spPr>
+                        <a:xfrm>
+                          <a:off x="0" y="0"/>
+                          <a:ext cx="4561368" cy="1254642"/>
+                        </a:xfrm>
+                        <a:prstGeom prst="rect">
+                          <a:avLst/>
+                        </a:prstGeom>
+                        <a:solidFill>
+                          <a:schemeClr val="bg1"/>
+                        </a:solidFill>
+                        <a:ln>
+                          <a:solidFill>
+                            <a:schemeClr val="bg1"/>
+                          </a:solidFill>
+                        </a:ln>
+                      </wps:spPr>
+                      <wps:style>
+                        <a:lnRef idx="2">
+                          <a:schemeClr val="accent1">
+                            <a:shade val="50000"/>
+                          </a:schemeClr>
+                        </a:lnRef>
+                        <a:fillRef idx="1">
+                          <a:schemeClr val="accent1"/>
+                        </a:fillRef>
+                        <a:effectRef idx="0">
+                          <a:schemeClr val="accent1"/>
+                        </a:effectRef>
+                        <a:fontRef idx="minor">
+                          <a:schemeClr val="lt1"/>
+                        </a:fontRef>
+                      </wps:style>
+                      <wps:txbx>
+                        <w:txbxContent>
+                          <w:p>
+                            <w:pPr>
+                              <w:spacing w:after="0"/>
+                              <w:rPr>
+                                <w:color w:val="000000" w:themeColor="text1"/>
+                                <w:sz w:val="24"/>
+                              </w:rPr>
+                            </w:pPr>
+                            <w:r>
+                              <w:rPr>
+                                <w:color w:val="000000" w:themeColor="text1"/>
+                                <w:sz w:val="24"/>
+                              </w:rPr>
+                              <w:t>Functional Unit</w:t>
+                            </w:r>
+                            <w:r>
+                              <w:rPr>
+                                <w:color w:val="000000" w:themeColor="text1"/>
+                                <w:sz w:val="24"/>
+                              </w:rPr>
+                              <w:tab/>
+                              <w:t>Low</w:t>
+                            </w:r>
+                            <w:r>
+                              <w:rPr>
+                                <w:color w:val="000000" w:themeColor="text1"/>
+                                <w:sz w:val="24"/>
+                              </w:rPr>
+                              <w:tab/>
+                            </w:r>
+                            <w:proofErr w:type="spellStart"/>
+                            <w:r>
+                              <w:rPr>
+                                <w:color w:val="000000" w:themeColor="text1"/>
+                                <w:sz w:val="24"/>
+                              </w:rPr>
+                              <w:t>Avg</w:t>
+                            </w:r>
+                            <w:proofErr w:type="spellEnd"/>
+                            <w:r>
+                              <w:rPr>
+                                <w:color w:val="000000" w:themeColor="text1"/>
+                                <w:sz w:val="24"/>
+                              </w:rPr>
+                              <w:tab/>
+                              <w:t>High</w:t>
+                            </w:r>
+                          </w:p>
+                          <w:p>
+                            <w:pPr>
+                              <w:spacing w:after="0"/>
+                              <w:rPr>
+                                <w:color w:val="000000" w:themeColor="text1"/>
+                                <w:sz w:val="24"/>
+                              </w:rPr>
+                            </w:pPr>
+                            <w:r>
+                              <w:rPr>
+                                <w:color w:val="000000" w:themeColor="text1"/>
+                                <w:sz w:val="24"/>
+                              </w:rPr>
+                              <w:t xml:space="preserve">EI    </w:t>
+                            </w:r>
+                            <w:r>
+                              <w:rPr>
+                                <w:color w:val="000000" w:themeColor="text1"/>
+                                <w:sz w:val="24"/>
+                              </w:rPr>
+                              <w:tab/>
+                            </w:r>
+                            <w:r>
+                              <w:rPr>
+                                <w:color w:val="000000" w:themeColor="text1"/>
+                                <w:sz w:val="24"/>
+                              </w:rPr>
+                              <w:tab/>
+                            </w:r>
+                            <w:r>
+                              <w:rPr>
+                                <w:color w:val="000000" w:themeColor="text1"/>
+                                <w:sz w:val="24"/>
+                              </w:rPr>
+                              <w:tab/>
+                            </w:r>
+                            <w:r>
+                              <w:rPr>
+                                <w:color w:val="000000" w:themeColor="text1"/>
+                                <w:sz w:val="24"/>
+                              </w:rPr>
+                              <w:t xml:space="preserve">3 </w:t>
+                            </w:r>
+                            <w:r>
+                              <w:rPr>
+                                <w:color w:val="000000" w:themeColor="text1"/>
+                                <w:sz w:val="24"/>
+                              </w:rPr>
+                              <w:tab/>
+                            </w:r>
+                            <w:r>
+                              <w:rPr>
+                                <w:color w:val="000000" w:themeColor="text1"/>
+                                <w:sz w:val="24"/>
+                              </w:rPr>
+                              <w:t xml:space="preserve">4 </w:t>
+                            </w:r>
+                            <w:r>
+                              <w:rPr>
+                                <w:color w:val="000000" w:themeColor="text1"/>
+                                <w:sz w:val="24"/>
+                              </w:rPr>
+                              <w:tab/>
+                            </w:r>
+                            <w:r>
+                              <w:rPr>
+                                <w:color w:val="000000" w:themeColor="text1"/>
+                                <w:sz w:val="24"/>
+                              </w:rPr>
+                              <w:t>6</w:t>
+                            </w:r>
+                          </w:p>
+                          <w:p>
+                            <w:pPr>
+                              <w:spacing w:after="0"/>
+                              <w:rPr>
+                                <w:color w:val="000000" w:themeColor="text1"/>
+                                <w:sz w:val="24"/>
+                              </w:rPr>
+                            </w:pPr>
+                            <w:r>
+                              <w:rPr>
+                                <w:color w:val="000000" w:themeColor="text1"/>
+                                <w:sz w:val="24"/>
+                              </w:rPr>
+                              <w:t xml:space="preserve">EO    </w:t>
+                            </w:r>
+                            <w:r>
+                              <w:rPr>
+                                <w:color w:val="000000" w:themeColor="text1"/>
+                                <w:sz w:val="24"/>
+                              </w:rPr>
+                              <w:tab/>
+                            </w:r>
+                            <w:r>
+                              <w:rPr>
+                                <w:color w:val="000000" w:themeColor="text1"/>
+                                <w:sz w:val="24"/>
+                              </w:rPr>
+                              <w:tab/>
+                            </w:r>
+                            <w:r>
+                              <w:rPr>
+                                <w:color w:val="000000" w:themeColor="text1"/>
+                                <w:sz w:val="24"/>
+                              </w:rPr>
+                              <w:tab/>
+                            </w:r>
+                            <w:r>
+                              <w:rPr>
+                                <w:color w:val="000000" w:themeColor="text1"/>
+                                <w:sz w:val="24"/>
+                              </w:rPr>
+                              <w:t xml:space="preserve">4 </w:t>
+                            </w:r>
+                            <w:r>
+                              <w:rPr>
+                                <w:color w:val="000000" w:themeColor="text1"/>
+                                <w:sz w:val="24"/>
+                              </w:rPr>
+                              <w:tab/>
+                            </w:r>
+                            <w:r>
+                              <w:rPr>
+                                <w:color w:val="000000" w:themeColor="text1"/>
+                                <w:sz w:val="24"/>
+                              </w:rPr>
+                              <w:t xml:space="preserve">5 </w:t>
+                            </w:r>
+                            <w:r>
+                              <w:rPr>
+                                <w:color w:val="000000" w:themeColor="text1"/>
+                                <w:sz w:val="24"/>
+                              </w:rPr>
+                              <w:tab/>
+                            </w:r>
+                            <w:r>
+                              <w:rPr>
+                                <w:color w:val="000000" w:themeColor="text1"/>
+                                <w:sz w:val="24"/>
+                              </w:rPr>
+                              <w:t>7</w:t>
+                            </w:r>
+                          </w:p>
+                          <w:p>
+                            <w:pPr>
+                              <w:spacing w:after="0"/>
+                              <w:rPr>
+                                <w:color w:val="000000" w:themeColor="text1"/>
+                                <w:sz w:val="24"/>
+                              </w:rPr>
+                            </w:pPr>
+                            <w:r>
+                              <w:rPr>
+                                <w:color w:val="000000" w:themeColor="text1"/>
+                                <w:sz w:val="24"/>
+                              </w:rPr>
+                              <w:t xml:space="preserve">EQ    </w:t>
+                            </w:r>
+                            <w:r>
+                              <w:rPr>
+                                <w:color w:val="000000" w:themeColor="text1"/>
+                                <w:sz w:val="24"/>
+                              </w:rPr>
+                              <w:tab/>
+                            </w:r>
+                            <w:r>
+                              <w:rPr>
+                                <w:color w:val="000000" w:themeColor="text1"/>
+                                <w:sz w:val="24"/>
+                              </w:rPr>
+                              <w:tab/>
+                            </w:r>
+                            <w:r>
+                              <w:rPr>
+                                <w:color w:val="000000" w:themeColor="text1"/>
+                                <w:sz w:val="24"/>
+                              </w:rPr>
+                              <w:tab/>
+                            </w:r>
+                            <w:r>
+                              <w:rPr>
+                                <w:color w:val="000000" w:themeColor="text1"/>
+                                <w:sz w:val="24"/>
+                              </w:rPr>
+                              <w:t xml:space="preserve">3 </w:t>
+                            </w:r>
+                            <w:r>
+                              <w:rPr>
+                                <w:color w:val="000000" w:themeColor="text1"/>
+                                <w:sz w:val="24"/>
+                              </w:rPr>
+                              <w:tab/>
+                            </w:r>
+                            <w:r>
+                              <w:rPr>
+                                <w:color w:val="000000" w:themeColor="text1"/>
+                                <w:sz w:val="24"/>
+                              </w:rPr>
+                              <w:t xml:space="preserve">4 </w:t>
+                            </w:r>
+                            <w:r>
+                              <w:rPr>
+                                <w:color w:val="000000" w:themeColor="text1"/>
+                                <w:sz w:val="24"/>
+                              </w:rPr>
+                              <w:tab/>
+                              <w:t>6</w:t>
+                            </w:r>
+                          </w:p>
+                          <w:p>
+                            <w:pPr>
+                              <w:spacing w:after="0"/>
+                              <w:rPr>
+                                <w:color w:val="000000" w:themeColor="text1"/>
+                                <w:sz w:val="24"/>
+                              </w:rPr>
+                            </w:pPr>
+                            <w:r>
+                              <w:rPr>
+                                <w:color w:val="000000" w:themeColor="text1"/>
+                                <w:sz w:val="24"/>
+                              </w:rPr>
+                              <w:t xml:space="preserve">ILF   </w:t>
+                            </w:r>
+                            <w:r>
+                              <w:rPr>
+                                <w:color w:val="000000" w:themeColor="text1"/>
+                                <w:sz w:val="24"/>
+                              </w:rPr>
+                              <w:tab/>
+                            </w:r>
+                            <w:r>
+                              <w:rPr>
+                                <w:color w:val="000000" w:themeColor="text1"/>
+                                <w:sz w:val="24"/>
+                              </w:rPr>
+                              <w:tab/>
+                            </w:r>
+                            <w:r>
+                              <w:rPr>
+                                <w:color w:val="000000" w:themeColor="text1"/>
+                                <w:sz w:val="24"/>
+                              </w:rPr>
+                              <w:tab/>
+                            </w:r>
+                            <w:r>
+                              <w:rPr>
+                                <w:color w:val="000000" w:themeColor="text1"/>
+                                <w:sz w:val="24"/>
+                              </w:rPr>
+                              <w:t xml:space="preserve">7 </w:t>
+                            </w:r>
+                            <w:r>
+                              <w:rPr>
+                                <w:color w:val="000000" w:themeColor="text1"/>
+                                <w:sz w:val="24"/>
+                              </w:rPr>
+                              <w:tab/>
+                            </w:r>
+                            <w:r>
+                              <w:rPr>
+                                <w:color w:val="000000" w:themeColor="text1"/>
+                                <w:sz w:val="24"/>
+                              </w:rPr>
+                              <w:t xml:space="preserve">10 </w:t>
+                            </w:r>
+                            <w:r>
+                              <w:rPr>
+                                <w:color w:val="000000" w:themeColor="text1"/>
+                                <w:sz w:val="24"/>
+                              </w:rPr>
+                              <w:tab/>
+                            </w:r>
+                            <w:r>
+                              <w:rPr>
+                                <w:color w:val="000000" w:themeColor="text1"/>
+                                <w:sz w:val="24"/>
+                              </w:rPr>
+                              <w:t>15</w:t>
+                            </w:r>
+                          </w:p>
+                          <w:p>
+                            <w:pPr>
+                              <w:spacing w:after="0"/>
+                              <w:rPr>
+                                <w:color w:val="000000" w:themeColor="text1"/>
+                                <w:sz w:val="24"/>
+                              </w:rPr>
+                            </w:pPr>
+                            <w:r>
+                              <w:rPr>
+                                <w:color w:val="000000" w:themeColor="text1"/>
+                                <w:sz w:val="24"/>
+                              </w:rPr>
+                              <w:t xml:space="preserve">EIF   </w:t>
+                            </w:r>
+                            <w:r>
+                              <w:rPr>
+                                <w:color w:val="000000" w:themeColor="text1"/>
+                                <w:sz w:val="24"/>
+                              </w:rPr>
+                              <w:tab/>
+                            </w:r>
+                            <w:r>
+                              <w:rPr>
+                                <w:color w:val="000000" w:themeColor="text1"/>
+                                <w:sz w:val="24"/>
+                              </w:rPr>
+                              <w:tab/>
+                            </w:r>
+                            <w:r>
+                              <w:rPr>
+                                <w:color w:val="000000" w:themeColor="text1"/>
+                                <w:sz w:val="24"/>
+                              </w:rPr>
+                              <w:tab/>
+                            </w:r>
+                            <w:r>
+                              <w:rPr>
+                                <w:color w:val="000000" w:themeColor="text1"/>
+                                <w:sz w:val="24"/>
+                              </w:rPr>
+                              <w:t xml:space="preserve">5 </w:t>
+                            </w:r>
+                            <w:r>
+                              <w:rPr>
+                                <w:color w:val="000000" w:themeColor="text1"/>
+                                <w:sz w:val="24"/>
+                              </w:rPr>
+                              <w:tab/>
+                            </w:r>
+                            <w:r>
+                              <w:rPr>
+                                <w:color w:val="000000" w:themeColor="text1"/>
+                                <w:sz w:val="24"/>
+                              </w:rPr>
+                              <w:t xml:space="preserve">7 </w:t>
+                            </w:r>
+                            <w:r>
+                              <w:rPr>
+                                <w:color w:val="000000" w:themeColor="text1"/>
+                                <w:sz w:val="24"/>
+                              </w:rPr>
+                              <w:tab/>
+                            </w:r>
+                            <w:r>
+                              <w:rPr>
+                                <w:color w:val="000000" w:themeColor="text1"/>
+                                <w:sz w:val="24"/>
+                              </w:rPr>
+                              <w:t xml:space="preserve">10 </w:t>
+                            </w:r>
+                          </w:p>
+                          <w:p>
+                            <w:pPr>
+                              <w:jc w:val="center"/>
+                              <w:rPr>
+                                <w:color w:val="000000" w:themeColor="text1"/>
+                              </w:rPr>
+                            </w:pPr>
+                          </w:p>
+                        </w:txbxContent>
+                      </wps:txbx>
+                      <wps:bodyPr rot="0" spcFirstLastPara="0" vertOverflow="overflow" horzOverflow="overflow" vert="horz" wrap="square" lIns="91440" tIns="45720" rIns="91440" bIns="45720" numCol="1" spcCol="0" rtlCol="0" fromWordArt="0" anchor="ctr" anchorCtr="0" forceAA="0" compatLnSpc="1">
+                        <a:prstTxWarp prst="textNoShape">
+                          <a:avLst/>
+                        </a:prstTxWarp>
+                        <a:noAutofit/>
+                      </wps:bodyPr>
+                    </wps:wsp>
+                  </a:graphicData>
+                </a:graphic>
+              </wp:anchor>
+            </w:drawing>
+          </mc:Choice>
+          <mc:Fallback>
+            <w:pict>
+              <v:rect id="Rectangle 3" o:spid="_x0000_s1026" style="position:absolute;margin-left:174.15pt;margin-top:23.55pt;width:359.15pt;height:98.8pt;z-index:251659264;visibility:visible;mso-wrap-style:square;mso-wrap-distance-left:9pt;mso-wrap-distance-top:0;mso-wrap-distance-right:9pt;mso-wrap-distance-bottom:0;mso-position-horizontal:absolute;mso-position-horizontal-relative:text;mso-position-vertical:absolute;mso-position-vertical-relative:text;v-text-anchor:middle" o:gfxdata="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" fillcolor="white [3212]" strokecolor="white [3212]" strokeweight="1pt">
+                <v:textbox>
+                  <w:txbxContent>
+                    <w:p>
+                      <w:pPr>
+                        <w:spacing w:after="0"/>
+                        <w:rPr>
+                          <w:color w:val="000000" w:themeColor="text1"/>
+                          <w:sz w:val="24"/>
+                        </w:rPr>
+                      </w:pPr>
+                      <w:r>
+                        <w:rPr>
+                          <w:color w:val="000000" w:themeColor="text1"/>
+                          <w:sz w:val="24"/>
+                        </w:rPr>
+                        <w:t>Functional Unit</w:t>
+                      </w:r>
+                      <w:r>
+                        <w:rPr>
+                          <w:color w:val="000000" w:themeColor="text1"/>
+                          <w:sz w:val="24"/>
+                        </w:rPr>
+                        <w:tab/>
+                        <w:t>Low</w:t>
+                      </w:r>
+                      <w:r>
+                        <w:rPr>
+                          <w:color w:val="000000" w:themeColor="text1"/>
+                          <w:sz w:val="24"/>
+                        </w:rPr>
+                        <w:tab/>
+                      </w:r>
+                      <w:proofErr w:type="spellStart"/>
+                      <w:r>
+                        <w:rPr>
+                          <w:color w:val="000000" w:themeColor="text1"/>
+                          <w:sz w:val="24"/>
+                        </w:rPr>
+                        <w:t>Avg</w:t>
+                      </w:r>
+                      <w:proofErr w:type="spellEnd"/>
+                      <w:r>
+                        <w:rPr>
+                          <w:color w:val="000000" w:themeColor="text1"/>
+                          <w:sz w:val="24"/>
+                        </w:rPr>
+                        <w:tab/>
+                        <w:t>High</w:t>
+                      </w:r>
+                    </w:p>
+                    <w:p>
+                      <w:pPr>
+                        <w:spacing w:after="0"/>
+                        <w:rPr>
+                          <w:color w:val="000000" w:themeColor="text1"/>
+                          <w:sz w:val="24"/>
+                        </w:rPr>
+                      </w:pPr>
+                      <w:r>
+                        <w:rPr>
+                          <w:color w:val="000000" w:themeColor="text1"/>
+                          <w:sz w:val="24"/>
+                        </w:rPr>
+                        <w:t xml:space="preserve">EI    </w:t>
+                      </w:r>
+                      <w:r>
+                        <w:rPr>
+                          <w:color w:val="000000" w:themeColor="text1"/>
+                          <w:sz w:val="24"/>
+                        </w:rPr>
+                        <w:tab/>
+                      </w:r>
+                      <w:r>
+                        <w:rPr>
+                          <w:color w:val="000000" w:themeColor="text1"/>
+                          <w:sz w:val="24"/>
+                        </w:rPr>
+                        <w:tab/>
+                      </w:r>
+                      <w:r>
+                        <w:rPr>
+                          <w:color w:val="000000" w:themeColor="text1"/>
+                          <w:sz w:val="24"/>
+                        </w:rPr>
+                        <w:tab/>
+                      </w:r>
+                      <w:r>
+                        <w:rPr>
+                          <w:color w:val="000000" w:themeColor="text1"/>
+                          <w:sz w:val="24"/>
+                        </w:rPr>
+                        <w:t xml:space="preserve">3 </w:t>
+                      </w:r>
+                      <w:r>
+                        <w:rPr>
+                          <w:color w:val="000000" w:themeColor="text1"/>
+                          <w:sz w:val="24"/>
+                        </w:rPr>
+                        <w:tab/>
+                      </w:r>
+                      <w:r>
+                        <w:rPr>
+                          <w:color w:val="000000" w:themeColor="text1"/>
+                          <w:sz w:val="24"/>
+                        </w:rPr>
+                        <w:t xml:space="preserve">4 </w:t>
+                      </w:r>
+                      <w:r>
+                        <w:rPr>
+                          <w:color w:val="000000" w:themeColor="text1"/>
+                          <w:sz w:val="24"/>
+                        </w:rPr>
+                        <w:tab/>
+                      </w:r>
+                      <w:r>
+                        <w:rPr>
+                          <w:color w:val="000000" w:themeColor="text1"/>
+                          <w:sz w:val="24"/>
+                        </w:rPr>
+                        <w:t>6</w:t>
+                      </w:r>
+                    </w:p>
+                    <w:p>
+                      <w:pPr>
+                        <w:spacing w:after="0"/>
+                        <w:rPr>
+                          <w:color w:val="000000" w:themeColor="text1"/>
+                          <w:sz w:val="24"/>
+                        </w:rPr>
+                      </w:pPr>
+                      <w:r>
+                        <w:rPr>
+                          <w:color w:val="000000" w:themeColor="text1"/>
+                          <w:sz w:val="24"/>
+                        </w:rPr>
+                        <w:t xml:space="preserve">EO    </w:t>
+                      </w:r>
+                      <w:r>
+                        <w:rPr>
+                          <w:color w:val="000000" w:themeColor="text1"/>
+                          <w:sz w:val="24"/>
+                        </w:rPr>
+                        <w:tab/>
+                      </w:r>
+                      <w:r>
+                        <w:rPr>
+                          <w:color w:val="000000" w:themeColor="text1"/>
+                          <w:sz w:val="24"/>
+                        </w:rPr>
+                        <w:tab/>
+                      </w:r>
+                      <w:r>
+                        <w:rPr>
+                          <w:color w:val="000000" w:themeColor="text1"/>
+                          <w:sz w:val="24"/>
+                        </w:rPr>
+                        <w:tab/>
+                      </w:r>
+                      <w:r>
+                        <w:rPr>
+                          <w:color w:val="000000" w:themeColor="text1"/>
+                          <w:sz w:val="24"/>
+                        </w:rPr>
+                        <w:t xml:space="preserve">4 </w:t>
+                      </w:r>
+                      <w:r>
+                        <w:rPr>
+                          <w:color w:val="000000" w:themeColor="text1"/>
+                          <w:sz w:val="24"/>
+                        </w:rPr>
+                        <w:tab/>
+                      </w:r>
+                      <w:r>
+                        <w:rPr>
+                          <w:color w:val="000000" w:themeColor="text1"/>
+                          <w:sz w:val="24"/>
+                        </w:rPr>
+                        <w:t xml:space="preserve">5 </w:t>
+                      </w:r>
+                      <w:r>
+                        <w:rPr>
+                          <w:color w:val="000000" w:themeColor="text1"/>
+                          <w:sz w:val="24"/>
+                        </w:rPr>
+                        <w:tab/>
+                      </w:r>
+                      <w:r>
+                        <w:rPr>
+                          <w:color w:val="000000" w:themeColor="text1"/>
+                          <w:sz w:val="24"/>
+                        </w:rPr>
+                        <w:t>7</w:t>
+                      </w:r>
+                    </w:p>
+                    <w:p>
+                      <w:pPr>
+                        <w:spacing w:after="0"/>
+                        <w:rPr>
+                          <w:color w:val="000000" w:themeColor="text1"/>
+                          <w:sz w:val="24"/>
+                        </w:rPr>
+                      </w:pPr>
+                      <w:r>
+                        <w:rPr>
+                          <w:color w:val="000000" w:themeColor="text1"/>
+                          <w:sz w:val="24"/>
+                        </w:rPr>
+                        <w:t xml:space="preserve">EQ    </w:t>
+                      </w:r>
+                      <w:r>
+                        <w:rPr>
+                          <w:color w:val="000000" w:themeColor="text1"/>
+                          <w:sz w:val="24"/>
+                        </w:rPr>
+                        <w:tab/>
+                      </w:r>
+                      <w:r>
+                        <w:rPr>
+                          <w:color w:val="000000" w:themeColor="text1"/>
+                          <w:sz w:val="24"/>
+                        </w:rPr>
+                        <w:tab/>
+                      </w:r>
+                      <w:r>
+                        <w:rPr>
+                          <w:color w:val="000000" w:themeColor="text1"/>
+                          <w:sz w:val="24"/>
+                        </w:rPr>
+                        <w:tab/>
+                      </w:r>
+                      <w:r>
+                        <w:rPr>
+                          <w:color w:val="000000" w:themeColor="text1"/>
+                          <w:sz w:val="24"/>
+                        </w:rPr>
+                        <w:t xml:space="preserve">3 </w:t>
+                      </w:r>
+                      <w:r>
+                        <w:rPr>
+                          <w:color w:val="000000" w:themeColor="text1"/>
+                          <w:sz w:val="24"/>
+                        </w:rPr>
+                        <w:tab/>
+                      </w:r>
+                      <w:r>
+                        <w:rPr>
+                          <w:color w:val="000000" w:themeColor="text1"/>
+                          <w:sz w:val="24"/>
+                        </w:rPr>
+                        <w:t xml:space="preserve">4 </w:t>
+                      </w:r>
+                      <w:r>
+                        <w:rPr>
+                          <w:color w:val="000000" w:themeColor="text1"/>
+                          <w:sz w:val="24"/>
+                        </w:rPr>
+                        <w:tab/>
+                        <w:t>6</w:t>
+                      </w:r>
+                    </w:p>
+                    <w:p>
+                      <w:pPr>
+                        <w:spacing w:after="0"/>
+                        <w:rPr>
+                          <w:color w:val="000000" w:themeColor="text1"/>
+                          <w:sz w:val="24"/>
+                        </w:rPr>
+                      </w:pPr>
+                      <w:r>
+                        <w:rPr>
+                          <w:color w:val="000000" w:themeColor="text1"/>
+                          <w:sz w:val="24"/>
+                        </w:rPr>
+                        <w:t xml:space="preserve">ILF   </w:t>
+                      </w:r>
+                      <w:r>
+                        <w:rPr>
+                          <w:color w:val="000000" w:themeColor="text1"/>
+                          <w:sz w:val="24"/>
+                        </w:rPr>
+                        <w:tab/>
+                      </w:r>
+                      <w:r>
+                        <w:rPr>
+                          <w:color w:val="000000" w:themeColor="text1"/>
+                          <w:sz w:val="24"/>
+                        </w:rPr>
+                        <w:tab/>
+                      </w:r>
+                      <w:r>
+                        <w:rPr>
+                          <w:color w:val="000000" w:themeColor="text1"/>
+                          <w:sz w:val="24"/>
+                        </w:rPr>
+                        <w:tab/>
+                      </w:r>
+                      <w:r>
+                        <w:rPr>
+                          <w:color w:val="000000" w:themeColor="text1"/>
+                          <w:sz w:val="24"/>
+                        </w:rPr>
+                        <w:t xml:space="preserve">7 </w:t>
+                      </w:r>
+                      <w:r>
+                        <w:rPr>
+                          <w:color w:val="000000" w:themeColor="text1"/>
+                          <w:sz w:val="24"/>
+                        </w:rPr>
+                        <w:tab/>
+                      </w:r>
+                      <w:r>
+                        <w:rPr>
+                          <w:color w:val="000000" w:themeColor="text1"/>
+                          <w:sz w:val="24"/>
+                        </w:rPr>
+                        <w:t xml:space="preserve">10 </w:t>
+                      </w:r>
+                      <w:r>
+                        <w:rPr>
+                          <w:color w:val="000000" w:themeColor="text1"/>
+                          <w:sz w:val="24"/>
+                        </w:rPr>
+                        <w:tab/>
+                      </w:r>
+                      <w:r>
+                        <w:rPr>
+                          <w:color w:val="000000" w:themeColor="text1"/>
+                          <w:sz w:val="24"/>
+                        </w:rPr>
+                        <w:t>15</w:t>
+                      </w:r>
+                    </w:p>
+                    <w:p>
+                      <w:pPr>
+                        <w:spacing w:after="0"/>
+                        <w:rPr>
+                          <w:color w:val="000000" w:themeColor="text1"/>
+                          <w:sz w:val="24"/>
+                        </w:rPr>
+                      </w:pPr>
+                      <w:r>
+                        <w:rPr>
+                          <w:color w:val="000000" w:themeColor="text1"/>
+                          <w:sz w:val="24"/>
+                        </w:rPr>
+                        <w:t xml:space="preserve">EIF   </w:t>
+                      </w:r>
+                      <w:r>
+                        <w:rPr>
+                          <w:color w:val="000000" w:themeColor="text1"/>
+                          <w:sz w:val="24"/>
+                        </w:rPr>
+                        <w:tab/>
+                      </w:r>
+                      <w:r>
+                        <w:rPr>
+                          <w:color w:val="000000" w:themeColor="text1"/>
+                          <w:sz w:val="24"/>
+                        </w:rPr>
+                        <w:tab/>
+                      </w:r>
+                      <w:r>
+                        <w:rPr>
+                          <w:color w:val="000000" w:themeColor="text1"/>
+                          <w:sz w:val="24"/>
+                        </w:rPr>
+                        <w:tab/>
+                      </w:r>
+                      <w:r>
+                        <w:rPr>
+                          <w:color w:val="000000" w:themeColor="text1"/>
+                          <w:sz w:val="24"/>
+                        </w:rPr>
+                        <w:t xml:space="preserve">5 </w:t>
+                      </w:r>
+                      <w:r>
+                        <w:rPr>
+                          <w:color w:val="000000" w:themeColor="text1"/>
+                          <w:sz w:val="24"/>
+                        </w:rPr>
+                        <w:tab/>
+                      </w:r>
+                      <w:r>
+                        <w:rPr>
+                          <w:color w:val="000000" w:themeColor="text1"/>
+                          <w:sz w:val="24"/>
+                        </w:rPr>
+                        <w:t xml:space="preserve">7 </w:t>
+                      </w:r>
+                      <w:r>
+                        <w:rPr>
+                          <w:color w:val="000000" w:themeColor="text1"/>
+                          <w:sz w:val="24"/>
+                        </w:rPr>
+                        <w:tab/>
+                      </w:r>
+                      <w:r>
+                        <w:rPr>
+                          <w:color w:val="000000" w:themeColor="text1"/>
+                          <w:sz w:val="24"/>
+                        </w:rPr>
+                        <w:t xml:space="preserve">10 </w:t>
+                      </w:r>
+                    </w:p>
+                    <w:p>
+                      <w:pPr>
+                        <w:jc w:val="center"/>
+                        <w:rPr>
+                          <w:color w:val="000000" w:themeColor="text1"/>
+                        </w:rPr>
+                      </w:pPr>
+                    </w:p>
+                  </w:txbxContent>
+                </v:textbox>
+              </v:rect>
+            </w:pict>
+          </mc:Fallback>
+        </mc:AlternateContent>
+      </w:r>
+    </w:p>
+    <w:p>
+      <w:pPr>
+        <w:spacing w:after="0"/>
+        <w:rPr>
+          <w:sz w:val="24"/>
+        </w:rPr>
+      </w:pPr>
+      <w:r>
+        <w:rPr>
+          <w:sz w:val="24"/>
+        </w:rPr>
+        <w:t>0 – no Influence</w:t>
+      </w:r>
+    </w:p>
+    <w:p>
+      <w:pPr>
+        <w:spacing w:after="0"/>
+        <w:rPr>
+          <w:sz w:val="24"/>
+        </w:rPr>
+      </w:pPr>
+      <w:r>
+        <w:rPr>
+          <w:sz w:val="24"/>
+        </w:rPr>
+        <w:t>1 – Incidental</w:t>
+      </w:r>
+    </w:p>
+    <w:p>
+      <w:pPr>
+        <w:spacing w:after="0"/>
+        <w:rPr>
+          <w:sz w:val="24"/>
+        </w:rPr>
+      </w:pPr>
+      <w:r>
+        <w:rPr>
+          <w:sz w:val="24"/>
+        </w:rPr>
+        <w:t>2 – Moderate</w:t>
+      </w:r>
+    </w:p>
+    <w:p>
+      <w:pPr>
+        <w:spacing w:after="0"/>
+        <w:rPr>
+          <w:sz w:val="24"/>
+        </w:rPr>
+      </w:pPr>
+      <w:r>
+        <w:rPr>
+          <w:sz w:val="24"/>
+        </w:rPr>
+        <w:t>3 – Average</w:t>
+      </w:r>
+    </w:p>
+    <w:p>
+      <w:pPr>
+        <w:spacing w:after="0"/>
+        <w:rPr>
+          <w:sz w:val="24"/>
+        </w:rPr>
+      </w:pPr>
+      <w:r>
+        <w:rPr>
+          <w:sz w:val="24"/>
+        </w:rPr>
+        <w:t xml:space="preserve">4 – </w:t>
+      </w:r>
+      <w:proofErr w:type="gramStart"/>
+      <w:r>
+        <w:rPr>
+          <w:sz w:val="24"/>
+        </w:rPr>
+        <w:t>significate</w:t>
+      </w:r>
+      <w:proofErr w:type="gramEnd"/>
+    </w:p>
+    <w:p>
+      <w:pPr>
+        <w:spacing w:after="0"/>
+        <w:rPr>
+          <w:sz w:val="24"/>
+        </w:rPr>
+      </w:pPr>
+      <w:r>
+        <w:rPr>
+          <w:sz w:val="24"/>
+        </w:rPr>
+        <w:t>5 - Essitental</w:t>
+      </w:r>
+    </w:p>
+    <w:p>
+      <w:pPr>
+        <w:spacing w:after="0"/>
+        <w:rPr>
+          <w:sz w:val="24"/>
+        </w:rPr>
+      </w:pPr>
+    </w:p>
+    <w:p>
+      <w:pPr>
+        <w:spacing w:after="0"/>
+        <w:rPr>
+          <w:sz w:val="24"/>
+        </w:rPr>
+      </w:pPr>
+    </w:p>
+    <w:p>
+      <w:pPr>
+        <w:spacing w:after="0"/>
+        <w:rPr>
+          <w:b/>
+          <w:sz w:val="24"/>
+        </w:rPr>
+      </w:pPr>
+      <w:r>
+        <w:rPr>
+          <w:b/>
+          <w:sz w:val="24"/>
+        </w:rPr>
+        <w:t>Solution:</w:t>
+      </w:r>
+    </w:p>
+    <w:p>
+      <w:pPr>
+        <w:spacing w:after="0"/>
+        <w:rPr>
+          <w:sz w:val="24"/>
+        </w:rPr>
+      </w:pPr>
+    </w:p>
+    <w:p>
+      <w:pPr>
+        <w:spacing w:after="0"/>
+        <w:rPr>
+          <w:sz w:val="24"/>
+        </w:rPr>
+      </w:pPr>
+    </w:p>
+    <w:p>
+      <w:pPr>
+        <w:rPr>
+          <w:sz w:val="24"/>
+        </w:rPr>
+      </w:pPr>
+      <w:r>
+        <w:rPr>
+          <w:sz w:val="24"/>
+        </w:rPr>
+        <w:br w:type="page"/>
+      </w:r>
+    </w:p>
+    <w:p>
+      <w:pPr>
+        <w:spacing w:after="0"/>
+        <w:rPr>
+          <w:sz w:val="24"/>
+        </w:rPr>
+      </w:pPr>
+    </w:p>
+    <w:p>
+      <w:pPr>
+        <w:spacing w:after="0"/>
+        <w:rPr>
+          <w:b/>
+          <w:sz w:val="24"/>
+        </w:rPr>
+      </w:pPr>
+      <w:r>
+        <w:rPr>
+          <w:b/>
+          <w:sz w:val="24"/>
+        </w:rPr>
+        <w:t xml:space="preserve">Q2. </w:t>
+      </w:r>
+      <w:r>
+        <w:rPr>
+          <w:sz w:val="24"/>
+        </w:rPr>
+        <w:t xml:space="preserve">A given project has 5 user input, 10 user output, 7 </w:t>
+      </w:r>
+      <w:proofErr w:type="gramStart"/>
+      <w:r>
+        <w:rPr>
+          <w:sz w:val="24"/>
+        </w:rPr>
+        <w:t>inquires ,</w:t>
+      </w:r>
+      <w:proofErr w:type="gramEnd"/>
+      <w:r>
+        <w:rPr>
+          <w:sz w:val="24"/>
+        </w:rPr>
+        <w:t xml:space="preserve"> 5 files and 3 external interface All of these are average complexity except 2 input are complex, 2 of the output are complex and 1 of the output is simple Adjacent actor are all moderate, expect the system will </w:t>
+      </w:r>
+      <w:proofErr w:type="spellStart"/>
+      <w:r>
+        <w:rPr>
+          <w:sz w:val="24"/>
+        </w:rPr>
+        <w:t>iquire</w:t>
+      </w:r>
+      <w:proofErr w:type="spellEnd"/>
+      <w:r>
+        <w:rPr>
+          <w:sz w:val="24"/>
+        </w:rPr>
+        <w:t xml:space="preserve"> significant amount of data entry and its essential that code is designed with reuse in mind. Calculate the number of functional point for this system</w:t>
+      </w:r>
+    </w:p>
+    <w:p>
+      <w:pPr>
+        <w:spacing w:after="0"/>
+        <w:rPr>
+          <w:sz w:val="24"/>
+        </w:rPr>
+      </w:pPr>
+    </w:p>
+    <w:p>
+      <w:pPr>
+        <w:spacing w:after="0"/>
+        <w:rPr>
+          <w:b/>
+          <w:sz w:val="24"/>
+        </w:rPr>
+      </w:pPr>
+      <w:r>
+        <w:rPr>
+          <w:b/>
+          <w:sz w:val="24"/>
+        </w:rPr>
+        <w:t>Data:</w:t>
+      </w:r>
+    </w:p>
+    <w:p>
+      <w:pPr>
+        <w:spacing w:after="0"/>
+        <w:rPr>
+          <w:sz w:val="24"/>
+        </w:rPr>
+      </w:pPr>
+      <w:r>
+        <w:rPr>
+          <w:sz w:val="24"/>
+        </w:rPr>
+        <w:tab/>
+        <w:t>UI = 5</w:t>
+      </w:r>
+    </w:p>
+    <w:p>
+      <w:pPr>
+        <w:spacing w:after="0"/>
+        <w:ind w:firstLine="720"/>
+        <w:rPr>
+          <w:sz w:val="24"/>
+        </w:rPr>
+      </w:pPr>
+      <w:r>
+        <w:rPr>
+          <w:sz w:val="24"/>
+        </w:rPr>
+        <w:t>UO = 10</w:t>
+      </w:r>
+    </w:p>
+    <w:p>
+      <w:pPr>
+        <w:spacing w:after="0"/>
+        <w:ind w:firstLine="720"/>
+        <w:rPr>
+          <w:sz w:val="24"/>
+        </w:rPr>
+      </w:pPr>
+      <w:r>
+        <w:rPr>
+          <w:sz w:val="24"/>
+        </w:rPr>
+        <w:t>UIF = 7</w:t>
+      </w:r>
+    </w:p>
+    <w:p>
+      <w:pPr>
+        <w:spacing w:after="0"/>
+        <w:ind w:firstLine="720"/>
+        <w:rPr>
+          <w:sz w:val="24"/>
+        </w:rPr>
+      </w:pPr>
+      <w:r>
+        <w:rPr>
+          <w:sz w:val="24"/>
+        </w:rPr>
+        <w:t>UF = 5</w:t>
+      </w:r>
+    </w:p>
+    <w:p>
+      <w:pPr>
+        <w:spacing w:after="0"/>
+        <w:ind w:firstLine="720"/>
+        <w:rPr>
+          <w:sz w:val="24"/>
+        </w:rPr>
+      </w:pPr>
+      <w:r>
+        <w:rPr>
+          <w:sz w:val="24"/>
+        </w:rPr>
+        <w:t>EI = 3</w:t>
+      </w:r>
+    </w:p>
+    <w:p>
+      <w:pPr>
+        <w:spacing w:after="0"/>
+        <w:ind w:firstLine="720"/>
+        <w:rPr>
+          <w:sz w:val="24"/>
+        </w:rPr>
+      </w:pPr>
+      <w:r>
+        <w:rPr>
+          <w:sz w:val="24"/>
+        </w:rPr>
+        <w:t xml:space="preserve">Scale = </w:t>
+      </w:r>
+      <w:r>
+        <w:rPr>
+          <w:sz w:val="24"/>
+        </w:rPr>
+        <w:t>2</w:t>
+      </w:r>
+    </w:p>
+    <w:p>
+      <w:pPr>
+        <w:spacing w:after="0"/>
+        <w:ind w:firstLine="720"/>
+        <w:rPr>
+          <w:sz w:val="24"/>
+        </w:rPr>
+      </w:pPr>
+      <w:r>
+        <w:rPr>
+          <w:sz w:val="24"/>
+        </w:rPr>
+        <w:t xml:space="preserve">F </w:t>
+      </w:r>
+      <w:r>
+        <w:rPr>
+          <w:sz w:val="24"/>
+        </w:rPr>
+        <w:t>=</w:t>
+      </w:r>
+      <w:r>
+        <w:rPr>
+          <w:sz w:val="24"/>
+        </w:rPr>
+        <w:t xml:space="preserve"> 14 * Scale</w:t>
+      </w:r>
+    </w:p>
+    <w:p>
+      <w:pPr>
+        <w:spacing w:after="0"/>
+        <w:ind w:firstLine="720"/>
+        <w:rPr>
+          <w:sz w:val="24"/>
+        </w:rPr>
+      </w:pPr>
+      <w:r>
+        <w:rPr>
+          <w:sz w:val="24"/>
+        </w:rPr>
+        <w:t xml:space="preserve">   = 14 * 2</w:t>
+      </w:r>
+    </w:p>
+    <w:p>
+      <w:pPr>
+        <w:spacing w:after="0"/>
+        <w:ind w:firstLine="720"/>
+        <w:rPr>
+          <w:sz w:val="24"/>
+        </w:rPr>
+      </w:pPr>
+      <w:r>
+        <w:rPr>
+          <w:sz w:val="24"/>
+        </w:rPr>
+        <w:t>F = 28.</w:t>
+      </w:r>
+    </w:p>
+    <w:p>
+      <w:pPr>
+        <w:spacing w:after="0"/>
+        <w:ind w:firstLine="720"/>
+        <w:rPr>
+          <w:sz w:val="24"/>
+        </w:rPr>
+      </w:pPr>
+    </w:p>
+    <w:p>
+      <w:pPr>
+        <w:spacing w:after="0"/>
+        <w:rPr>
+          <w:b/>
+          <w:sz w:val="24"/>
+        </w:rPr>
+      </w:pPr>
+      <w:r>
+        <w:rPr>
+          <w:b/>
+          <w:sz w:val="24"/>
+        </w:rPr>
+        <w:t>Solution:</w:t>
+      </w:r>
+    </w:p>
+    <w:p>
+      <w:pPr>
+        <w:spacing w:after="0"/>
+        <w:rPr>
+          <w:sz w:val="24"/>
+        </w:rPr>
+      </w:pPr>
+      <w:r>
+        <w:rPr>
+          <w:b/>
+          <w:sz w:val="24"/>
+        </w:rPr>
+        <w:tab/>
+        <w:t xml:space="preserve">CAP = </w:t>
+      </w:r>
+      <w:r>
+        <w:rPr>
+          <w:sz w:val="24"/>
+        </w:rPr>
+        <w:t>0.65 + (0.01 * 28)</w:t>
+      </w:r>
+    </w:p>
+    <w:p>
+      <w:pPr>
+        <w:spacing w:after="0"/>
+        <w:rPr>
+          <w:sz w:val="24"/>
+        </w:rPr>
+      </w:pPr>
+      <w:r>
+        <w:rPr>
+          <w:sz w:val="24"/>
+        </w:rPr>
+        <w:tab/>
+        <w:t>CAP</w:t>
+      </w:r>
+      <w:r>
+        <w:rPr>
+          <w:sz w:val="24"/>
+        </w:rPr>
+        <w:t xml:space="preserve"> =</w:t>
+      </w:r>
+      <w:r>
+        <w:rPr>
+          <w:sz w:val="24"/>
+        </w:rPr>
+        <w:t xml:space="preserve"> </w:t>
+      </w:r>
+      <w:r>
+        <w:rPr>
+          <w:sz w:val="24"/>
+        </w:rPr>
+        <w:t>0.93</w:t>
+      </w:r>
+      <w:r>
+        <w:rPr>
+          <w:sz w:val="24"/>
+        </w:rPr>
+        <w:tab/>
+      </w:r>
+    </w:p>
+    <w:p>
+      <w:pPr>
+        <w:spacing w:after="0"/>
+        <w:rPr>
+          <w:sz w:val="24"/>
+        </w:rPr>
+      </w:pPr>
+    </w:p>
+    <w:p>
+      <w:pPr>
+        <w:spacing w:after="0"/>
+        <w:rPr>
+          <w:sz w:val="24"/>
+        </w:rPr>
+      </w:pPr>
+    </w:p>
+    <w:p>
+      <w:pPr>
+        <w:spacing w:after="0"/>
+        <w:ind w:firstLine="720"/>
+        <w:rPr>
+          <w:sz w:val="24"/>
+        </w:rPr>
+      </w:pPr>
+      <w:r>
+        <w:rPr>
+          <w:sz w:val="24"/>
+        </w:rPr>
+        <w:t>UAP = 176</w:t>
+      </w:r>
+    </w:p>
+    <w:p>
+      <w:pPr>
+        <w:spacing w:after="0"/>
+        <w:rPr>
+          <w:b/>
+          <w:sz w:val="24"/>
+        </w:rPr>
+      </w:pPr>
+      <w:r>
+        <w:rPr>
+          <w:sz w:val="24"/>
+        </w:rPr>
+        <w:tab/>
+      </w:r>
+      <w:r>
+        <w:rPr>
+          <w:b/>
+          <w:sz w:val="24"/>
+        </w:rPr>
+        <w:t xml:space="preserve"> </w:t>
+      </w:r>
+      <w:r>
+        <w:rPr>
+          <w:b/>
+          <w:sz w:val="24"/>
+        </w:rPr>
+        <w:t xml:space="preserve"> </w:t>
+      </w:r>
     </w:p>
     <w:sectPr>
       <w:headerReference w:type="default" r:id="rId7"/>
+      <w:footerReference w:type="default" r:id="rId8"/>
       <w:pgSz w:w="12240" w:h="15840"/>
       <w:pgMar w:top="720" w:right="720" w:bottom="720" w:left="720" w:header="720" w:footer="720" w:gutter="0"/>
       <w:cols w:space="720"/>
@@ -260,6 +2031,103 @@
     </w:p>
   </w:endnote>
 </w:endnotes>
+</file>
+
+<file path=word/footer1.xml><?xml version="1.0" encoding="utf-8"?>
+<w:ftr xmlns:wpc="http://schemas.microsoft.com/office/word/2010/wordprocessingCanvas" xmlns:mc="http://schemas.openxmlformats.org/markup-compatibility/2006" xmlns:o="urn:schemas-microsoft-com:office:office" xmlns:r="http://schemas.openxmlformats.org/officeDocument/2006/relationships" xmlns:m="http://schemas.openxmlformats.org/officeDocument/2006/math" xmlns:v="urn:schemas-microsoft-com:vml" xmlns:wp14="http://schemas.microsoft.com/office/word/2010/wordprocessingDrawing" xmlns:wp="http://schemas.openxmlformats.org/drawingml/2006/wordprocessingDrawing" xmlns:w10="urn:schemas-microsoft-com:office:word" xmlns:w="http://schemas.openxmlformats.org/wordprocessingml/2006/main" xmlns:w14="http://schemas.microsoft.com/office/word/2010/wordml" xmlns:w15="http://schemas.microsoft.com/office/word/2012/wordml" xmlns:wpg="http://schemas.microsoft.com/office/word/2010/wordprocessingGroup" xmlns:wpi="http://schemas.microsoft.com/office/word/2010/wordprocessingInk" xmlns:wne="http://schemas.microsoft.com/office/word/2006/wordml" xmlns:wps="http://schemas.microsoft.com/office/word/2010/wordprocessingShape" mc:Ignorable="w14 w15 wp14">
+  <w:p>
+    <w:pPr>
+      <w:pStyle w:val="Footer"/>
+    </w:pPr>
+    <w:r>
+      <w:rPr>
+        <w:noProof/>
+      </w:rPr>
+      <mc:AlternateContent>
+        <mc:Choice Requires="wps">
+          <w:drawing>
+            <wp:anchor distT="0" distB="0" distL="114300" distR="114300" simplePos="0" relativeHeight="251663360" behindDoc="0" locked="0" layoutInCell="1" allowOverlap="1">
+              <wp:simplePos x="0" y="0"/>
+              <wp:positionH relativeFrom="column">
+                <wp:posOffset>-457200</wp:posOffset>
+              </wp:positionH>
+              <wp:positionV relativeFrom="paragraph">
+                <wp:posOffset>-13253</wp:posOffset>
+              </wp:positionV>
+              <wp:extent cx="7766462" cy="237507"/>
+              <wp:effectExtent l="57150" t="95250" r="63500" b="29210"/>
+              <wp:wrapNone/>
+              <wp:docPr id="4" name="Rectangle 4"/>
+              <wp:cNvGraphicFramePr/>
+              <a:graphic xmlns:a="http://schemas.openxmlformats.org/drawingml/2006/main">
+                <a:graphicData uri="http://schemas.microsoft.com/office/word/2010/wordprocessingShape">
+                  <wps:wsp>
+                    <wps:cNvSpPr/>
+                    <wps:spPr>
+                      <a:xfrm>
+                        <a:off x="0" y="0"/>
+                        <a:ext cx="7766462" cy="237507"/>
+                      </a:xfrm>
+                      <a:prstGeom prst="rect">
+                        <a:avLst/>
+                      </a:prstGeom>
+                      <a:solidFill>
+                        <a:schemeClr val="bg2">
+                          <a:lumMod val="90000"/>
+                        </a:schemeClr>
+                      </a:solidFill>
+                      <a:ln>
+                        <a:solidFill>
+                          <a:schemeClr val="bg2"/>
+                        </a:solidFill>
+                      </a:ln>
+                      <a:effectLst>
+                        <a:outerShdw blurRad="50800" dist="38100" dir="16200000" rotWithShape="0">
+                          <a:prstClr val="black">
+                            <a:alpha val="40000"/>
+                          </a:prstClr>
+                        </a:outerShdw>
+                      </a:effectLst>
+                    </wps:spPr>
+                    <wps:style>
+                      <a:lnRef idx="2">
+                        <a:schemeClr val="accent1">
+                          <a:shade val="50000"/>
+                        </a:schemeClr>
+                      </a:lnRef>
+                      <a:fillRef idx="1">
+                        <a:schemeClr val="accent1"/>
+                      </a:fillRef>
+                      <a:effectRef idx="0">
+                        <a:schemeClr val="accent1"/>
+                      </a:effectRef>
+                      <a:fontRef idx="minor">
+                        <a:schemeClr val="lt1"/>
+                      </a:fontRef>
+                    </wps:style>
+                    <wps:bodyPr rot="0" spcFirstLastPara="0" vertOverflow="overflow" horzOverflow="overflow" vert="horz" wrap="square" lIns="91440" tIns="45720" rIns="91440" bIns="45720" numCol="1" spcCol="0" rtlCol="0" fromWordArt="0" anchor="ctr" anchorCtr="0" forceAA="0" compatLnSpc="1">
+                      <a:prstTxWarp prst="textNoShape">
+                        <a:avLst/>
+                      </a:prstTxWarp>
+                      <a:noAutofit/>
+                    </wps:bodyPr>
+                  </wps:wsp>
+                </a:graphicData>
+              </a:graphic>
+            </wp:anchor>
+          </w:drawing>
+        </mc:Choice>
+        <mc:Fallback>
+          <w:pict>
+            <v:rect w14:anchorId="20F162B8" id="Rectangle 4" o:spid="_x0000_s1026" style="position:absolute;margin-left:-36pt;margin-top:-1.05pt;width:611.55pt;height:18.7pt;z-index:251663360;visibility:visible;mso-wrap-style:square;mso-wrap-distance-left:9pt;mso-wrap-distance-top:0;mso-wrap-distance-right:9pt;mso-wrap-distance-bottom:0;mso-position-horizontal:absolute;mso-position-horizontal-relative:text;mso-position-vertical:absolute;mso-position-vertical-relative:text;v-text-anchor:middle" o:gfxdata="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" fillcolor="#cfcdcd [2894]" strokecolor="#e7e6e6 [3214]" strokeweight="1pt">
+              <v:shadow on="t" color="black" opacity="26214f" origin=",.5" offset="0,-3pt"/>
+            </v:rect>
+          </w:pict>
+        </mc:Fallback>
+      </mc:AlternateContent>
+    </w:r>
+  </w:p>
+</w:ftr>
 </file>
 
 <file path=word/footnotes.xml><?xml version="1.0" encoding="utf-8"?>
@@ -298,86 +2166,19 @@
       <w:rPr>
         <w:noProof/>
       </w:rPr>
-      <w:drawing>
-        <wp:anchor distT="0" distB="0" distL="114300" distR="114300" simplePos="0" relativeHeight="251660288" behindDoc="1" locked="0" layoutInCell="1" allowOverlap="1">
-          <wp:simplePos x="0" y="0"/>
-          <wp:positionH relativeFrom="column">
-            <wp:posOffset>-302895</wp:posOffset>
-          </wp:positionH>
-          <wp:positionV relativeFrom="topMargin">
-            <wp:posOffset>154305</wp:posOffset>
-          </wp:positionV>
-          <wp:extent cx="3552825" cy="825500"/>
-          <wp:effectExtent l="0" t="0" r="9525" b="0"/>
-          <wp:wrapSquare wrapText="bothSides"/>
-          <wp:docPr id="2" name="Picture 2" descr="C:\Users\MFY\Desktop\Semeste_5_FALL-2021_\download (1).png"/>
-          <wp:cNvGraphicFramePr>
-            <a:graphicFrameLocks xmlns:a="http://schemas.openxmlformats.org/drawingml/2006/main" noChangeAspect="1"/>
-          </wp:cNvGraphicFramePr>
-          <a:graphic xmlns:a="http://schemas.openxmlformats.org/drawingml/2006/main">
-            <a:graphicData uri="http://schemas.openxmlformats.org/drawingml/2006/picture">
-              <pic:pic xmlns:pic="http://schemas.openxmlformats.org/drawingml/2006/picture">
-                <pic:nvPicPr>
-                  <pic:cNvPr id="0" name="Picture 3" descr="C:\Users\MFY\Desktop\Semeste_5_FALL-2021_\download (1).png"/>
-                  <pic:cNvPicPr>
-                    <a:picLocks noChangeAspect="1" noChangeArrowheads="1"/>
-                  </pic:cNvPicPr>
-                </pic:nvPicPr>
-                <pic:blipFill>
-                  <a:blip r:embed="rId1">
-                    <a:extLst>
-                      <a:ext uri="{28A0092B-C50C-407E-A947-70E740481C1C}">
-                        <a14:useLocalDpi xmlns:a14="http://schemas.microsoft.com/office/drawing/2010/main" val="0"/>
-                      </a:ext>
-                    </a:extLst>
-                  </a:blip>
-                  <a:srcRect/>
-                  <a:stretch>
-                    <a:fillRect/>
-                  </a:stretch>
-                </pic:blipFill>
-                <pic:spPr bwMode="auto">
-                  <a:xfrm>
-                    <a:off x="0" y="0"/>
-                    <a:ext cx="3552825" cy="825500"/>
-                  </a:xfrm>
-                  <a:prstGeom prst="rect">
-                    <a:avLst/>
-                  </a:prstGeom>
-                  <a:noFill/>
-                  <a:ln>
-                    <a:noFill/>
-                  </a:ln>
-                </pic:spPr>
-              </pic:pic>
-            </a:graphicData>
-          </a:graphic>
-          <wp14:sizeRelH relativeFrom="margin">
-            <wp14:pctWidth>0</wp14:pctWidth>
-          </wp14:sizeRelH>
-          <wp14:sizeRelV relativeFrom="margin">
-            <wp14:pctHeight>0</wp14:pctHeight>
-          </wp14:sizeRelV>
-        </wp:anchor>
-      </w:drawing>
-    </w:r>
-    <w:r>
-      <w:rPr>
-        <w:noProof/>
-      </w:rPr>
       <mc:AlternateContent>
         <mc:Choice Requires="wps">
           <w:drawing>
             <wp:anchor distT="0" distB="0" distL="114300" distR="114300" simplePos="0" relativeHeight="251659264" behindDoc="0" locked="0" layoutInCell="1" allowOverlap="1">
               <wp:simplePos x="0" y="0"/>
               <wp:positionH relativeFrom="page">
-                <wp:align>right</wp:align>
+                <wp:posOffset>2095</wp:posOffset>
               </wp:positionH>
               <wp:positionV relativeFrom="paragraph">
                 <wp:posOffset>-457200</wp:posOffset>
               </wp:positionV>
-              <wp:extent cx="7751135" cy="1125940"/>
-              <wp:effectExtent l="0" t="0" r="21590" b="17145"/>
+              <wp:extent cx="7750810" cy="1125855"/>
+              <wp:effectExtent l="57150" t="19050" r="78740" b="112395"/>
               <wp:wrapNone/>
               <wp:docPr id="1" name="Frame 1"/>
               <wp:cNvGraphicFramePr/>
@@ -388,21 +2189,28 @@
                     <wps:spPr>
                       <a:xfrm>
                         <a:off x="0" y="0"/>
-                        <a:ext cx="7751135" cy="1125940"/>
+                        <a:ext cx="7750810" cy="1125855"/>
                       </a:xfrm>
                       <a:prstGeom prst="frame">
                         <a:avLst/>
                       </a:prstGeom>
                       <a:solidFill>
-                        <a:schemeClr val="bg1">
-                          <a:lumMod val="75000"/>
+                        <a:schemeClr val="bg2">
+                          <a:lumMod val="90000"/>
                         </a:schemeClr>
                       </a:solidFill>
                       <a:ln>
                         <a:solidFill>
-                          <a:srgbClr val="00B0F0"/>
+                          <a:schemeClr val="bg2"/>
                         </a:solidFill>
                       </a:ln>
+                      <a:effectLst>
+                        <a:outerShdw blurRad="50800" dist="38100" dir="5400000" algn="t" rotWithShape="0">
+                          <a:prstClr val="black">
+                            <a:alpha val="40000"/>
+                          </a:prstClr>
+                        </a:outerShdw>
+                      </a:effectLst>
                     </wps:spPr>
                     <wps:style>
                       <a:lnRef idx="2">
@@ -440,14 +2248,82 @@
         </mc:Choice>
         <mc:Fallback>
           <w:pict>
-            <v:shape w14:anchorId="08E8FE1D" id="Frame 1" o:spid="_x0000_s1026" style="position:absolute;margin-left:559.15pt;margin-top:-36pt;width:610.35pt;height:88.65pt;z-index:251659264;visibility:visible;mso-wrap-style:square;mso-width-percent:0;mso-height-percent:0;mso-wrap-distance-left:9pt;mso-wrap-distance-top:0;mso-wrap-distance-right:9pt;mso-wrap-distance-bottom:0;mso-position-horizontal:right;mso-position-horizontal-relative:page;mso-position-vertical:absolute;mso-position-vertical-relative:text;mso-width-percent:0;mso-height-percent:0;mso-width-relative:margin;mso-height-relative:margin;v-text-anchor:middle" coordsize="7751135,1125940" o:gfxdata="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" path="m,l7751135,r,1125940l,1125940,,xm140743,140743r,844455l7610393,985198r,-844455l140743,140743xe" fillcolor="#bfbfbf [2412]" strokecolor="#00b0f0" strokeweight="1pt">
+            <v:shape w14:anchorId="005C9375" id="Frame 1" o:spid="_x0000_s1026" style="position:absolute;margin-left:.15pt;margin-top:-36pt;width:610.3pt;height:88.65pt;z-index:251659264;visibility:visible;mso-wrap-style:square;mso-width-percent:0;mso-height-percent:0;mso-wrap-distance-left:9pt;mso-wrap-distance-top:0;mso-wrap-distance-right:9pt;mso-wrap-distance-bottom:0;mso-position-horizontal:absolute;mso-position-horizontal-relative:page;mso-position-vertical:absolute;mso-position-vertical-relative:text;mso-width-percent:0;mso-height-percent:0;mso-width-relative:margin;mso-height-relative:margin;v-text-anchor:middle" coordsize="7750810,1125855" o:gfxdata="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" path="m,l7750810,r,1125855l,1125855,,xm140732,140732r,844391l7610078,985123r,-844391l140732,140732xe" fillcolor="#cfcdcd [2894]" strokecolor="#e7e6e6 [3214]" strokeweight="1pt">
               <v:stroke joinstyle="miter"/>
-              <v:path arrowok="t" o:connecttype="custom" o:connectlocs="0,0;7751135,0;7751135,1125940;0,1125940;0,0;140743,140743;140743,985198;7610393,985198;7610393,140743;140743,140743" o:connectangles="0,0,0,0,0,0,0,0,0,0"/>
+              <v:shadow on="t" color="black" opacity="26214f" origin=",-.5" offset="0,3pt"/>
+              <v:path arrowok="t" o:connecttype="custom" o:connectlocs="0,0;7750810,0;7750810,1125855;0,1125855;0,0;140732,140732;140732,985123;7610078,985123;7610078,140732;140732,140732" o:connectangles="0,0,0,0,0,0,0,0,0,0"/>
               <w10:wrap anchorx="page"/>
             </v:shape>
           </w:pict>
         </mc:Fallback>
       </mc:AlternateContent>
+    </w:r>
+    <w:r>
+      <w:rPr>
+        <w:noProof/>
+      </w:rPr>
+      <w:drawing>
+        <wp:anchor distT="0" distB="0" distL="114300" distR="114300" simplePos="0" relativeHeight="251660288" behindDoc="1" locked="0" layoutInCell="1" allowOverlap="1">
+          <wp:simplePos x="0" y="0"/>
+          <wp:positionH relativeFrom="column">
+            <wp:posOffset>-244475</wp:posOffset>
+          </wp:positionH>
+          <wp:positionV relativeFrom="topMargin">
+            <wp:posOffset>200470</wp:posOffset>
+          </wp:positionV>
+          <wp:extent cx="3364230" cy="781685"/>
+          <wp:effectExtent l="0" t="0" r="7620" b="0"/>
+          <wp:wrapSquare wrapText="bothSides"/>
+          <wp:docPr id="2" name="Picture 2" descr="C:\Users\MFY\Desktop\Semeste_5_FALL-2021_\download (1).png"/>
+          <wp:cNvGraphicFramePr>
+            <a:graphicFrameLocks xmlns:a="http://schemas.openxmlformats.org/drawingml/2006/main" noChangeAspect="1"/>
+          </wp:cNvGraphicFramePr>
+          <a:graphic xmlns:a="http://schemas.openxmlformats.org/drawingml/2006/main">
+            <a:graphicData uri="http://schemas.openxmlformats.org/drawingml/2006/picture">
+              <pic:pic xmlns:pic="http://schemas.openxmlformats.org/drawingml/2006/picture">
+                <pic:nvPicPr>
+                  <pic:cNvPr id="0" name="Picture 3" descr="C:\Users\MFY\Desktop\Semeste_5_FALL-2021_\download (1).png"/>
+                  <pic:cNvPicPr>
+                    <a:picLocks noChangeAspect="1" noChangeArrowheads="1"/>
+                  </pic:cNvPicPr>
+                </pic:nvPicPr>
+                <pic:blipFill>
+                  <a:blip r:embed="rId1">
+                    <a:extLst>
+                      <a:ext uri="{28A0092B-C50C-407E-A947-70E740481C1C}">
+                        <a14:useLocalDpi xmlns:a14="http://schemas.microsoft.com/office/drawing/2010/main" val="0"/>
+                      </a:ext>
+                    </a:extLst>
+                  </a:blip>
+                  <a:srcRect/>
+                  <a:stretch>
+                    <a:fillRect/>
+                  </a:stretch>
+                </pic:blipFill>
+                <pic:spPr bwMode="auto">
+                  <a:xfrm>
+                    <a:off x="0" y="0"/>
+                    <a:ext cx="3364230" cy="781685"/>
+                  </a:xfrm>
+                  <a:prstGeom prst="rect">
+                    <a:avLst/>
+                  </a:prstGeom>
+                  <a:noFill/>
+                  <a:ln>
+                    <a:noFill/>
+                  </a:ln>
+                </pic:spPr>
+              </pic:pic>
+            </a:graphicData>
+          </a:graphic>
+          <wp14:sizeRelH relativeFrom="margin">
+            <wp14:pctWidth>0</wp14:pctWidth>
+          </wp14:sizeRelH>
+          <wp14:sizeRelV relativeFrom="margin">
+            <wp14:pctHeight>0</wp14:pctHeight>
+          </wp14:sizeRelV>
+        </wp:anchor>
+      </w:drawing>
     </w:r>
     <w:r>
       <w:t>Muhammad Fahad</w:t>
@@ -575,7 +2451,7 @@
                               <w:sz w:val="44"/>
                               <w:szCs w:val="44"/>
                             </w:rPr>
-                            <w:t>1</w:t>
+                            <w:t>3</w:t>
                           </w:r>
                           <w:r>
                             <w:rPr>
@@ -638,7 +2514,7 @@
                               <w:sz w:val="24"/>
                               <w:szCs w:val="20"/>
                             </w:rPr>
-                            <w:t>Monday, October 25, 2021</w:t>
+                            <w:t>Monday, November 8, 2021</w:t>
                           </w:r>
                           <w:r>
                             <w:rPr>
@@ -669,7 +2545,7 @@
         </mc:Choice>
         <mc:Fallback>
           <w:pict>
-            <v:rect id="Rectangle 8" o:spid="_x0000_s1026" style="position:absolute;left:0;text-align:left;margin-left:1.05pt;margin-top:-5.7pt;width:36.95pt;height:655.4pt;z-index:251662336;visibility:visible;mso-wrap-style:square;mso-width-percent:0;mso-height-percent:0;mso-wrap-distance-left:9pt;mso-wrap-distance-top:0;mso-wrap-distance-right:9pt;mso-wrap-distance-bottom:0;mso-position-horizontal:absolute;mso-position-horizontal-relative:right-margin-area;mso-position-vertical:absolute;mso-position-vertical-relative:margin;mso-width-percent:0;mso-height-percent:0;mso-width-relative:page;mso-height-relative:page;v-text-anchor:middle" o:gfxdata="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" o:allowincell="f" filled="f" stroked="f">
+            <v:rect id="Rectangle 8" o:spid="_x0000_s1027" style="position:absolute;left:0;text-align:left;margin-left:1.05pt;margin-top:-5.7pt;width:36.95pt;height:655.4pt;z-index:251662336;visibility:visible;mso-wrap-style:square;mso-width-percent:0;mso-height-percent:0;mso-wrap-distance-left:9pt;mso-wrap-distance-top:0;mso-wrap-distance-right:9pt;mso-wrap-distance-bottom:0;mso-position-horizontal:absolute;mso-position-horizontal-relative:right-margin-area;mso-position-vertical:absolute;mso-position-vertical-relative:margin;mso-width-percent:0;mso-height-percent:0;mso-width-relative:page;mso-height-relative:page;v-text-anchor:middle" o:gfxdata="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" o:allowincell="f" filled="f" stroked="f">
               <v:textbox style="layout-flow:vertical;mso-layout-flow-alt:bottom-to-top">
                 <w:txbxContent>
                   <w:p>
@@ -709,7 +2585,7 @@
                         <w:sz w:val="44"/>
                         <w:szCs w:val="44"/>
                       </w:rPr>
-                      <w:t>1</w:t>
+                      <w:t>3</w:t>
                     </w:r>
                     <w:r>
                       <w:rPr>
@@ -772,7 +2648,7 @@
                         <w:sz w:val="24"/>
                         <w:szCs w:val="20"/>
                       </w:rPr>
-                      <w:t>Monday, October 25, 2021</w:t>
+                      <w:t>Monday, November 8, 2021</w:t>
                     </w:r>
                     <w:r>
                       <w:rPr>

</xml_diff>

<commit_message>
MFY auto commit at 25/11/2021 15:58:43
</commit_message>
<xml_diff>
--- a/Templete.docx
+++ b/Templete.docx
@@ -2,26 +2,8 @@
 <file path=word/document.xml><?xml version="1.0" encoding="utf-8"?>
 <w:document xmlns:wpc="http://schemas.microsoft.com/office/word/2010/wordprocessingCanvas" xmlns:mc="http://schemas.openxmlformats.org/markup-compatibility/2006" xmlns:o="urn:schemas-microsoft-com:office:office" xmlns:r="http://schemas.openxmlformats.org/officeDocument/2006/relationships" xmlns:m="http://schemas.openxmlformats.org/officeDocument/2006/math" xmlns:v="urn:schemas-microsoft-com:vml" xmlns:wp14="http://schemas.microsoft.com/office/word/2010/wordprocessingDrawing" xmlns:wp="http://schemas.openxmlformats.org/drawingml/2006/wordprocessingDrawing" xmlns:w10="urn:schemas-microsoft-com:office:word" xmlns:w="http://schemas.openxmlformats.org/wordprocessingml/2006/main" xmlns:w14="http://schemas.microsoft.com/office/word/2010/wordml" xmlns:w15="http://schemas.microsoft.com/office/word/2012/wordml" xmlns:wpg="http://schemas.microsoft.com/office/word/2010/wordprocessingGroup" xmlns:wpi="http://schemas.microsoft.com/office/word/2010/wordprocessingInk" xmlns:wne="http://schemas.microsoft.com/office/word/2006/wordml" xmlns:wps="http://schemas.microsoft.com/office/word/2010/wordprocessingShape" mc:Ignorable="w14 w15 wp14">
   <w:body>
-    <w:p>
-      <w:bookmarkStart w:id="0" w:name="_GoBack"/>
-      <w:bookmarkEnd w:id="0"/>
-    </w:p>
     <w:p/>
     <w:p/>
-    <w:p/>
-    <w:p/>
-    <w:p/>
-    <w:p/>
-    <w:p/>
-    <w:p>
-      <w:pPr>
-        <w:rPr>
-          <w:rFonts w:ascii="Times New Roman" w:hAnsi="Times New Roman" w:cs="Times New Roman"/>
-          <w:sz w:val="44"/>
-          <w:szCs w:val="44"/>
-        </w:rPr>
-      </w:pPr>
-    </w:p>
     <w:p>
       <w:pPr>
         <w:tabs>
@@ -69,21 +51,6 @@
         <w:tabs>
           <w:tab w:val="left" w:pos="4650"/>
         </w:tabs>
-        <w:jc w:val="center"/>
-        <w:rPr>
-          <w:rFonts w:ascii="Times New Roman" w:hAnsi="Times New Roman" w:cs="Times New Roman"/>
-          <w:b/>
-          <w:sz w:val="44"/>
-          <w:szCs w:val="44"/>
-        </w:rPr>
-      </w:pPr>
-    </w:p>
-    <w:p>
-      <w:pPr>
-        <w:tabs>
-          <w:tab w:val="left" w:pos="4650"/>
-        </w:tabs>
-        <w:jc w:val="center"/>
         <w:rPr>
           <w:rFonts w:ascii="Times New Roman" w:hAnsi="Times New Roman" w:cs="Times New Roman"/>
           <w:b/>
@@ -295,6 +262,8 @@
         </w:rPr>
         <w:t xml:space="preserve"> </w:t>
       </w:r>
+      <w:bookmarkStart w:id="0" w:name="_GoBack"/>
+      <w:bookmarkEnd w:id="0"/>
     </w:p>
     <w:sectPr>
       <w:headerReference w:type="default" r:id="rId7"/>
@@ -348,14 +317,14 @@
           <w:drawing>
             <wp:anchor distT="0" distB="0" distL="114300" distR="114300" simplePos="0" relativeHeight="251663360" behindDoc="0" locked="0" layoutInCell="1" allowOverlap="1">
               <wp:simplePos x="0" y="0"/>
-              <wp:positionH relativeFrom="column">
+              <wp:positionH relativeFrom="margin">
                 <wp:posOffset>-457200</wp:posOffset>
               </wp:positionH>
               <wp:positionV relativeFrom="paragraph">
-                <wp:posOffset>-13253</wp:posOffset>
+                <wp:posOffset>351567</wp:posOffset>
               </wp:positionV>
-              <wp:extent cx="7766462" cy="237507"/>
-              <wp:effectExtent l="57150" t="95250" r="63500" b="29210"/>
+              <wp:extent cx="7766462" cy="361507"/>
+              <wp:effectExtent l="57150" t="95250" r="82550" b="38735"/>
               <wp:wrapNone/>
               <wp:docPr id="4" name="Rectangle 4"/>
               <wp:cNvGraphicFramePr/>
@@ -366,7 +335,7 @@
                     <wps:spPr>
                       <a:xfrm>
                         <a:off x="0" y="0"/>
-                        <a:ext cx="7766462" cy="237507"/>
+                        <a:ext cx="7766462" cy="361507"/>
                       </a:xfrm>
                       <a:prstGeom prst="rect">
                         <a:avLst/>
@@ -414,13 +383,17 @@
                   </wps:wsp>
                 </a:graphicData>
               </a:graphic>
+              <wp14:sizeRelV relativeFrom="margin">
+                <wp14:pctHeight>0</wp14:pctHeight>
+              </wp14:sizeRelV>
             </wp:anchor>
           </w:drawing>
         </mc:Choice>
         <mc:Fallback>
           <w:pict>
-            <v:rect w14:anchorId="20F162B8" id="Rectangle 4" o:spid="_x0000_s1026" style="position:absolute;margin-left:-36pt;margin-top:-1.05pt;width:611.55pt;height:18.7pt;z-index:251663360;visibility:visible;mso-wrap-style:square;mso-wrap-distance-left:9pt;mso-wrap-distance-top:0;mso-wrap-distance-right:9pt;mso-wrap-distance-bottom:0;mso-position-horizontal:absolute;mso-position-horizontal-relative:text;mso-position-vertical:absolute;mso-position-vertical-relative:text;v-text-anchor:middle" o:gfxdata="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" fillcolor="#cfcdcd [2894]" strokecolor="#e7e6e6 [3214]" strokeweight="1pt">
+            <v:rect w14:anchorId="012D70C6" id="Rectangle 4" o:spid="_x0000_s1026" style="position:absolute;margin-left:-36pt;margin-top:27.7pt;width:611.55pt;height:28.45pt;z-index:251663360;visibility:visible;mso-wrap-style:square;mso-height-percent:0;mso-wrap-distance-left:9pt;mso-wrap-distance-top:0;mso-wrap-distance-right:9pt;mso-wrap-distance-bottom:0;mso-position-horizontal:absolute;mso-position-horizontal-relative:margin;mso-position-vertical:absolute;mso-position-vertical-relative:text;mso-height-percent:0;mso-height-relative:margin;v-text-anchor:middle" o:gfxdata="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" fillcolor="#cfcdcd [2894]" strokecolor="#e7e6e6 [3214]" strokeweight="1pt">
               <v:shadow on="t" color="black" opacity="26214f" origin=",.5" offset="0,-3pt"/>
+              <w10:wrap anchorx="margin"/>
             </v:rect>
           </w:pict>
         </mc:Fallback>
@@ -814,7 +787,7 @@
                               <w:sz w:val="24"/>
                               <w:szCs w:val="20"/>
                             </w:rPr>
-                            <w:t>Saturday, November 20, 2021</w:t>
+                            <w:t>Thursday, November 25, 2021</w:t>
                           </w:r>
                           <w:r>
                             <w:rPr>
@@ -948,7 +921,7 @@
                         <w:sz w:val="24"/>
                         <w:szCs w:val="20"/>
                       </w:rPr>
-                      <w:t>Saturday, November 20, 2021</w:t>
+                      <w:t>Thursday, November 25, 2021</w:t>
                     </w:r>
                     <w:r>
                       <w:rPr>

</xml_diff>

<commit_message>
MFY auto commit at 19/12/2021 11:55:43
</commit_message>
<xml_diff>
--- a/Templete.docx
+++ b/Templete.docx
@@ -51,6 +51,7 @@
         <w:tabs>
           <w:tab w:val="left" w:pos="4650"/>
         </w:tabs>
+        <w:jc w:val="center"/>
         <w:rPr>
           <w:rFonts w:ascii="Times New Roman" w:hAnsi="Times New Roman" w:cs="Times New Roman"/>
           <w:b/>
@@ -67,27 +68,11 @@
         <w:jc w:val="center"/>
         <w:rPr>
           <w:rFonts w:ascii="Times New Roman" w:hAnsi="Times New Roman" w:cs="Times New Roman"/>
-          <w:sz w:val="44"/>
-          <w:szCs w:val="44"/>
-        </w:rPr>
-      </w:pPr>
-      <w:r>
-        <w:rPr>
-          <w:rFonts w:ascii="Times New Roman" w:hAnsi="Times New Roman" w:cs="Times New Roman"/>
           <w:b/>
           <w:sz w:val="44"/>
           <w:szCs w:val="44"/>
         </w:rPr>
-        <w:t>Name:</w:t>
-      </w:r>
-      <w:r>
-        <w:rPr>
-          <w:rFonts w:ascii="Times New Roman" w:hAnsi="Times New Roman" w:cs="Times New Roman"/>
-          <w:sz w:val="40"/>
-          <w:szCs w:val="44"/>
-        </w:rPr>
-        <w:t xml:space="preserve"> Muhammad Fahad</w:t>
-      </w:r>
+      </w:pPr>
     </w:p>
     <w:p>
       <w:pPr>
@@ -97,35 +82,11 @@
         <w:jc w:val="center"/>
         <w:rPr>
           <w:rFonts w:ascii="Times New Roman" w:hAnsi="Times New Roman" w:cs="Times New Roman"/>
-          <w:sz w:val="40"/>
-          <w:szCs w:val="44"/>
-        </w:rPr>
-      </w:pPr>
-      <w:r>
-        <w:rPr>
-          <w:rFonts w:ascii="Times New Roman" w:hAnsi="Times New Roman" w:cs="Times New Roman"/>
           <w:b/>
           <w:sz w:val="44"/>
           <w:szCs w:val="44"/>
         </w:rPr>
-        <w:t>ID:</w:t>
-      </w:r>
-      <w:r>
-        <w:rPr>
-          <w:rFonts w:ascii="Times New Roman" w:hAnsi="Times New Roman" w:cs="Times New Roman"/>
-          <w:sz w:val="44"/>
-          <w:szCs w:val="44"/>
-        </w:rPr>
-        <w:t xml:space="preserve"> </w:t>
-      </w:r>
-      <w:r>
-        <w:rPr>
-          <w:rFonts w:ascii="Times New Roman" w:hAnsi="Times New Roman" w:cs="Times New Roman"/>
-          <w:sz w:val="40"/>
-          <w:szCs w:val="44"/>
-        </w:rPr>
-        <w:t>FA19-BSSE-0014</w:t>
-      </w:r>
+      </w:pPr>
     </w:p>
     <w:p>
       <w:pPr>
@@ -135,27 +96,35 @@
         <w:jc w:val="center"/>
         <w:rPr>
           <w:rFonts w:ascii="Times New Roman" w:hAnsi="Times New Roman" w:cs="Times New Roman"/>
-          <w:sz w:val="44"/>
-          <w:szCs w:val="44"/>
-        </w:rPr>
-      </w:pPr>
-      <w:r>
-        <w:rPr>
-          <w:rFonts w:ascii="Times New Roman" w:hAnsi="Times New Roman" w:cs="Times New Roman"/>
           <w:b/>
           <w:sz w:val="44"/>
           <w:szCs w:val="44"/>
         </w:rPr>
-        <w:t>Course:</w:t>
-      </w:r>
-      <w:r>
-        <w:rPr>
-          <w:rFonts w:ascii="Times New Roman" w:hAnsi="Times New Roman" w:cs="Times New Roman"/>
-          <w:sz w:val="44"/>
-          <w:szCs w:val="44"/>
-        </w:rPr>
-        <w:t xml:space="preserve"> </w:t>
-      </w:r>
+      </w:pPr>
+      <w:bookmarkStart w:id="0" w:name="_GoBack"/>
+      <w:bookmarkEnd w:id="0"/>
+      <w:r>
+        <w:rPr>
+          <w:rFonts w:ascii="Times New Roman" w:hAnsi="Times New Roman" w:cs="Times New Roman"/>
+          <w:b/>
+          <w:sz w:val="44"/>
+          <w:szCs w:val="44"/>
+        </w:rPr>
+        <w:t>Mid evaluation form submission</w:t>
+      </w:r>
+    </w:p>
+    <w:p>
+      <w:pPr>
+        <w:tabs>
+          <w:tab w:val="left" w:pos="4650"/>
+        </w:tabs>
+        <w:rPr>
+          <w:rFonts w:ascii="Times New Roman" w:hAnsi="Times New Roman" w:cs="Times New Roman"/>
+          <w:b/>
+          <w:sz w:val="44"/>
+          <w:szCs w:val="44"/>
+        </w:rPr>
+      </w:pPr>
     </w:p>
     <w:p>
       <w:pPr>
@@ -176,15 +145,15 @@
           <w:sz w:val="44"/>
           <w:szCs w:val="44"/>
         </w:rPr>
-        <w:t>Section:</w:t>
-      </w:r>
-      <w:r>
-        <w:rPr>
-          <w:rFonts w:ascii="Times New Roman" w:hAnsi="Times New Roman" w:cs="Times New Roman"/>
-          <w:sz w:val="44"/>
-          <w:szCs w:val="44"/>
-        </w:rPr>
-        <w:t xml:space="preserve"> </w:t>
+        <w:t>Name:</w:t>
+      </w:r>
+      <w:r>
+        <w:rPr>
+          <w:rFonts w:ascii="Times New Roman" w:hAnsi="Times New Roman" w:cs="Times New Roman"/>
+          <w:sz w:val="40"/>
+          <w:szCs w:val="44"/>
+        </w:rPr>
+        <w:t xml:space="preserve"> Muhammad Fahad</w:t>
       </w:r>
     </w:p>
     <w:p>
@@ -195,8 +164,8 @@
         <w:jc w:val="center"/>
         <w:rPr>
           <w:rFonts w:ascii="Times New Roman" w:hAnsi="Times New Roman" w:cs="Times New Roman"/>
-          <w:sz w:val="36"/>
-          <w:szCs w:val="36"/>
+          <w:sz w:val="40"/>
+          <w:szCs w:val="44"/>
         </w:rPr>
       </w:pPr>
       <w:r>
@@ -206,19 +175,23 @@
           <w:sz w:val="44"/>
           <w:szCs w:val="44"/>
         </w:rPr>
-        <w:t>T</w:t>
-      </w:r>
-      <w:r>
-        <w:rPr>
-          <w:rFonts w:ascii="Times New Roman" w:hAnsi="Times New Roman" w:cs="Times New Roman"/>
-          <w:b/>
-          <w:sz w:val="44"/>
-          <w:szCs w:val="44"/>
-        </w:rPr>
-        <w:t>eacher:</w:t>
-      </w:r>
-      <w:r>
+        <w:t>ID:</w:t>
+      </w:r>
+      <w:r>
+        <w:rPr>
+          <w:rFonts w:ascii="Times New Roman" w:hAnsi="Times New Roman" w:cs="Times New Roman"/>
+          <w:sz w:val="44"/>
+          <w:szCs w:val="44"/>
+        </w:rPr>
         <w:t xml:space="preserve"> </w:t>
+      </w:r>
+      <w:r>
+        <w:rPr>
+          <w:rFonts w:ascii="Times New Roman" w:hAnsi="Times New Roman" w:cs="Times New Roman"/>
+          <w:sz w:val="40"/>
+          <w:szCs w:val="44"/>
+        </w:rPr>
+        <w:t>FA19-BSSE-0014</w:t>
       </w:r>
     </w:p>
     <w:p>
@@ -229,10 +202,35 @@
         <w:jc w:val="center"/>
         <w:rPr>
           <w:rFonts w:ascii="Times New Roman" w:hAnsi="Times New Roman" w:cs="Times New Roman"/>
-          <w:sz w:val="36"/>
-          <w:szCs w:val="36"/>
-        </w:rPr>
-      </w:pPr>
+          <w:sz w:val="44"/>
+          <w:szCs w:val="44"/>
+        </w:rPr>
+      </w:pPr>
+      <w:r>
+        <w:rPr>
+          <w:rFonts w:ascii="Times New Roman" w:hAnsi="Times New Roman" w:cs="Times New Roman"/>
+          <w:b/>
+          <w:sz w:val="44"/>
+          <w:szCs w:val="44"/>
+        </w:rPr>
+        <w:t>Course:</w:t>
+      </w:r>
+      <w:r>
+        <w:rPr>
+          <w:rFonts w:ascii="Times New Roman" w:hAnsi="Times New Roman" w:cs="Times New Roman"/>
+          <w:sz w:val="44"/>
+          <w:szCs w:val="44"/>
+        </w:rPr>
+        <w:t xml:space="preserve"> </w:t>
+      </w:r>
+      <w:r>
+        <w:rPr>
+          <w:rFonts w:ascii="Times New Roman" w:hAnsi="Times New Roman" w:cs="Times New Roman"/>
+          <w:sz w:val="44"/>
+          <w:szCs w:val="44"/>
+        </w:rPr>
+        <w:t>Software Architecture Lab</w:t>
+      </w:r>
     </w:p>
     <w:p>
       <w:pPr>
@@ -242,10 +240,123 @@
         <w:jc w:val="center"/>
         <w:rPr>
           <w:rFonts w:ascii="Times New Roman" w:hAnsi="Times New Roman" w:cs="Times New Roman"/>
+          <w:sz w:val="44"/>
+          <w:szCs w:val="44"/>
+        </w:rPr>
+      </w:pPr>
+      <w:r>
+        <w:rPr>
+          <w:rFonts w:ascii="Times New Roman" w:hAnsi="Times New Roman" w:cs="Times New Roman"/>
+          <w:b/>
+          <w:sz w:val="44"/>
+          <w:szCs w:val="44"/>
+        </w:rPr>
+        <w:t>Section:</w:t>
+      </w:r>
+      <w:r>
+        <w:rPr>
+          <w:rFonts w:ascii="Times New Roman" w:hAnsi="Times New Roman" w:cs="Times New Roman"/>
+          <w:sz w:val="44"/>
+          <w:szCs w:val="44"/>
+        </w:rPr>
+        <w:t xml:space="preserve"> </w:t>
+      </w:r>
+      <w:r>
+        <w:rPr>
+          <w:rFonts w:ascii="Times New Roman" w:hAnsi="Times New Roman" w:cs="Times New Roman"/>
+          <w:sz w:val="44"/>
+          <w:szCs w:val="44"/>
+        </w:rPr>
+        <w:t>BM</w:t>
+      </w:r>
+    </w:p>
+    <w:p>
+      <w:pPr>
+        <w:tabs>
+          <w:tab w:val="left" w:pos="4650"/>
+        </w:tabs>
+        <w:jc w:val="center"/>
+        <w:rPr>
+          <w:rFonts w:ascii="Times New Roman" w:hAnsi="Times New Roman" w:cs="Times New Roman"/>
           <w:sz w:val="36"/>
           <w:szCs w:val="36"/>
         </w:rPr>
       </w:pPr>
+      <w:r>
+        <w:rPr>
+          <w:rFonts w:ascii="Times New Roman" w:hAnsi="Times New Roman" w:cs="Times New Roman"/>
+          <w:b/>
+          <w:sz w:val="44"/>
+          <w:szCs w:val="44"/>
+        </w:rPr>
+        <w:t>T</w:t>
+      </w:r>
+      <w:r>
+        <w:rPr>
+          <w:rFonts w:ascii="Times New Roman" w:hAnsi="Times New Roman" w:cs="Times New Roman"/>
+          <w:b/>
+          <w:sz w:val="44"/>
+          <w:szCs w:val="44"/>
+        </w:rPr>
+        <w:t>eacher:</w:t>
+      </w:r>
+      <w:r>
+        <w:t xml:space="preserve"> </w:t>
+      </w:r>
+      <w:proofErr w:type="spellStart"/>
+      <w:r>
+        <w:rPr>
+          <w:rFonts w:ascii="Times New Roman" w:hAnsi="Times New Roman" w:cs="Times New Roman"/>
+          <w:sz w:val="44"/>
+          <w:szCs w:val="44"/>
+        </w:rPr>
+        <w:t>Mahnoor</w:t>
+      </w:r>
+      <w:proofErr w:type="spellEnd"/>
+      <w:r>
+        <w:rPr>
+          <w:rFonts w:ascii="Times New Roman" w:hAnsi="Times New Roman" w:cs="Times New Roman"/>
+          <w:sz w:val="44"/>
+          <w:szCs w:val="44"/>
+        </w:rPr>
+        <w:t xml:space="preserve"> </w:t>
+      </w:r>
+      <w:proofErr w:type="spellStart"/>
+      <w:r>
+        <w:rPr>
+          <w:rFonts w:ascii="Times New Roman" w:hAnsi="Times New Roman" w:cs="Times New Roman"/>
+          <w:sz w:val="44"/>
+          <w:szCs w:val="44"/>
+        </w:rPr>
+        <w:t>Iftikhar</w:t>
+      </w:r>
+      <w:proofErr w:type="spellEnd"/>
+    </w:p>
+    <w:p>
+      <w:pPr>
+        <w:tabs>
+          <w:tab w:val="left" w:pos="4650"/>
+        </w:tabs>
+        <w:jc w:val="center"/>
+        <w:rPr>
+          <w:rFonts w:ascii="Times New Roman" w:hAnsi="Times New Roman" w:cs="Times New Roman"/>
+          <w:sz w:val="36"/>
+          <w:szCs w:val="36"/>
+        </w:rPr>
+      </w:pPr>
+    </w:p>
+    <w:p>
+      <w:pPr>
+        <w:tabs>
+          <w:tab w:val="left" w:pos="4650"/>
+        </w:tabs>
+        <w:jc w:val="center"/>
+        <w:rPr>
+          <w:rFonts w:ascii="Times New Roman" w:hAnsi="Times New Roman" w:cs="Times New Roman"/>
+          <w:sz w:val="36"/>
+          <w:szCs w:val="36"/>
+        </w:rPr>
+      </w:pPr>
     </w:p>
     <w:p>
       <w:pPr>
@@ -262,12 +373,164 @@
         </w:rPr>
         <w:t xml:space="preserve"> </w:t>
       </w:r>
-      <w:bookmarkStart w:id="0" w:name="_GoBack"/>
-      <w:bookmarkEnd w:id="0"/>
+    </w:p>
+    <w:p>
+      <w:pPr>
+        <w:spacing w:after="0"/>
+        <w:rPr>
+          <w:b/>
+          <w:sz w:val="24"/>
+        </w:rPr>
+      </w:pPr>
+    </w:p>
+    <w:p>
+      <w:pPr>
+        <w:spacing w:after="0"/>
+        <w:rPr>
+          <w:b/>
+          <w:sz w:val="24"/>
+        </w:rPr>
+      </w:pPr>
+    </w:p>
+    <w:p>
+      <w:pPr>
+        <w:spacing w:after="0"/>
+        <w:rPr>
+          <w:b/>
+          <w:sz w:val="24"/>
+        </w:rPr>
+      </w:pPr>
+    </w:p>
+    <w:p>
+      <w:pPr>
+        <w:spacing w:after="0"/>
+        <w:rPr>
+          <w:b/>
+          <w:sz w:val="24"/>
+        </w:rPr>
+      </w:pPr>
+    </w:p>
+    <w:p>
+      <w:pPr>
+        <w:spacing w:after="0"/>
+        <w:rPr>
+          <w:b/>
+          <w:sz w:val="24"/>
+        </w:rPr>
+      </w:pPr>
+    </w:p>
+    <w:p>
+      <w:pPr>
+        <w:spacing w:after="0"/>
+        <w:rPr>
+          <w:b/>
+          <w:sz w:val="24"/>
+        </w:rPr>
+      </w:pPr>
+    </w:p>
+    <w:p>
+      <w:r>
+        <w:t>Already has been submitted.</w:t>
+      </w:r>
+    </w:p>
+    <w:p/>
+    <w:p>
+      <w:r>
+        <w:rPr>
+          <w:noProof/>
+        </w:rPr>
+        <w:drawing>
+          <wp:inline distT="0" distB="0" distL="0" distR="0" wp14:anchorId="4349A21A" wp14:editId="7ADCA4F8">
+            <wp:extent cx="5943600" cy="3526155"/>
+            <wp:effectExtent l="0" t="0" r="0" b="0"/>
+            <wp:docPr id="3" name="Picture 3"/>
+            <wp:cNvGraphicFramePr>
+              <a:graphicFrameLocks xmlns:a="http://schemas.openxmlformats.org/drawingml/2006/main" noChangeAspect="1"/>
+            </wp:cNvGraphicFramePr>
+            <a:graphic xmlns:a="http://schemas.openxmlformats.org/drawingml/2006/main">
+              <a:graphicData uri="http://schemas.openxmlformats.org/drawingml/2006/picture">
+                <pic:pic xmlns:pic="http://schemas.openxmlformats.org/drawingml/2006/picture">
+                  <pic:nvPicPr>
+                    <pic:cNvPr id="1" name=""/>
+                    <pic:cNvPicPr/>
+                  </pic:nvPicPr>
+                  <pic:blipFill>
+                    <a:blip r:embed="rId7"/>
+                    <a:stretch>
+                      <a:fillRect/>
+                    </a:stretch>
+                  </pic:blipFill>
+                  <pic:spPr>
+                    <a:xfrm>
+                      <a:off x="0" y="0"/>
+                      <a:ext cx="5943600" cy="3526155"/>
+                    </a:xfrm>
+                    <a:prstGeom prst="rect">
+                      <a:avLst/>
+                    </a:prstGeom>
+                  </pic:spPr>
+                </pic:pic>
+              </a:graphicData>
+            </a:graphic>
+          </wp:inline>
+        </w:drawing>
+      </w:r>
+    </w:p>
+    <w:p/>
+    <w:p>
+      <w:r>
+        <w:rPr>
+          <w:noProof/>
+        </w:rPr>
+        <w:drawing>
+          <wp:inline distT="0" distB="0" distL="0" distR="0" wp14:anchorId="7DB1C303" wp14:editId="27935349">
+            <wp:extent cx="5943600" cy="1229995"/>
+            <wp:effectExtent l="0" t="0" r="0" b="8255"/>
+            <wp:docPr id="5" name="Picture 5"/>
+            <wp:cNvGraphicFramePr>
+              <a:graphicFrameLocks xmlns:a="http://schemas.openxmlformats.org/drawingml/2006/main" noChangeAspect="1"/>
+            </wp:cNvGraphicFramePr>
+            <a:graphic xmlns:a="http://schemas.openxmlformats.org/drawingml/2006/main">
+              <a:graphicData uri="http://schemas.openxmlformats.org/drawingml/2006/picture">
+                <pic:pic xmlns:pic="http://schemas.openxmlformats.org/drawingml/2006/picture">
+                  <pic:nvPicPr>
+                    <pic:cNvPr id="1" name=""/>
+                    <pic:cNvPicPr/>
+                  </pic:nvPicPr>
+                  <pic:blipFill>
+                    <a:blip r:embed="rId8"/>
+                    <a:stretch>
+                      <a:fillRect/>
+                    </a:stretch>
+                  </pic:blipFill>
+                  <pic:spPr>
+                    <a:xfrm>
+                      <a:off x="0" y="0"/>
+                      <a:ext cx="5943600" cy="1229995"/>
+                    </a:xfrm>
+                    <a:prstGeom prst="rect">
+                      <a:avLst/>
+                    </a:prstGeom>
+                  </pic:spPr>
+                </pic:pic>
+              </a:graphicData>
+            </a:graphic>
+          </wp:inline>
+        </w:drawing>
+      </w:r>
+    </w:p>
+    <w:p>
+      <w:pPr>
+        <w:spacing w:after="0"/>
+        <w:rPr>
+          <w:b/>
+          <w:sz w:val="24"/>
+        </w:rPr>
+      </w:pPr>
     </w:p>
     <w:sectPr>
-      <w:headerReference w:type="default" r:id="rId7"/>
-      <w:footerReference w:type="default" r:id="rId8"/>
+      <w:headerReference w:type="default" r:id="rId9"/>
+      <w:footerReference w:type="default" r:id="rId10"/>
       <w:pgSz w:w="12240" w:h="15840"/>
       <w:pgMar w:top="720" w:right="720" w:bottom="720" w:left="720" w:header="720" w:footer="720" w:gutter="0"/>
       <w:cols w:space="720"/>
@@ -724,7 +987,7 @@
                               <w:sz w:val="44"/>
                               <w:szCs w:val="44"/>
                             </w:rPr>
-                            <w:t>1</w:t>
+                            <w:t>2</w:t>
                           </w:r>
                           <w:r>
                             <w:rPr>
@@ -787,7 +1050,7 @@
                               <w:sz w:val="24"/>
                               <w:szCs w:val="20"/>
                             </w:rPr>
-                            <w:t>Thursday, November 25, 2021</w:t>
+                            <w:t>Sunday, December 19, 2021</w:t>
                           </w:r>
                           <w:r>
                             <w:rPr>
@@ -858,7 +1121,7 @@
                         <w:sz w:val="44"/>
                         <w:szCs w:val="44"/>
                       </w:rPr>
-                      <w:t>1</w:t>
+                      <w:t>2</w:t>
                     </w:r>
                     <w:r>
                       <w:rPr>
@@ -921,7 +1184,7 @@
                         <w:sz w:val="24"/>
                         <w:szCs w:val="20"/>
                       </w:rPr>
-                      <w:t>Thursday, November 25, 2021</w:t>
+                      <w:t>Sunday, December 19, 2021</w:t>
                     </w:r>
                     <w:r>
                       <w:rPr>

</xml_diff>